<commit_message>
Course 3: Google project management
</commit_message>
<xml_diff>
--- a/ProjectManagement/19_Activity-Template_-Project-charter.docx
+++ b/ProjectManagement/19_Activity-Template_-Project-charter.docx
@@ -1,11 +1,12 @@
 
 <file path=word/document.xml><?xml version="1.0" encoding="utf-8"?>
-<w:document xmlns:wpc="http://schemas.microsoft.com/office/word/2010/wordprocessingCanvas" xmlns:cx="http://schemas.microsoft.com/office/drawing/2014/chartex" xmlns:cx1="http://schemas.microsoft.com/office/drawing/2015/9/8/chartex" xmlns:cx2="http://schemas.microsoft.com/office/drawing/2015/10/21/chartex" xmlns:cx3="http://schemas.microsoft.com/office/drawing/2016/5/9/chartex" xmlns:cx4="http://schemas.microsoft.com/office/drawing/2016/5/10/chartex" xmlns:cx5="http://schemas.microsoft.com/office/drawing/2016/5/11/chartex" xmlns:cx6="http://schemas.microsoft.com/office/drawing/2016/5/12/chartex" xmlns:cx7="http://schemas.microsoft.com/office/drawing/2016/5/13/chartex" xmlns:cx8="http://schemas.microsoft.com/office/drawing/2016/5/14/chartex" xmlns:mc="http://schemas.openxmlformats.org/markup-compatibility/2006" xmlns:aink="http://schemas.microsoft.com/office/drawing/2016/ink" xmlns:am3d="http://schemas.microsoft.com/office/drawing/2017/model3d" xmlns:o="urn:schemas-microsoft-com:office:office" xmlns:r="http://schemas.openxmlformats.org/officeDocument/2006/relationships" xmlns:m="http://schemas.openxmlformats.org/officeDocument/2006/math" xmlns:v="urn:schemas-microsoft-com:vml" xmlns:wp14="http://schemas.microsoft.com/office/word/2010/wordprocessingDrawing" xmlns:wp="http://schemas.openxmlformats.org/drawingml/2006/wordprocessingDrawing" xmlns:w10="urn:schemas-microsoft-com:office:word" xmlns:w="http://schemas.openxmlformats.org/wordprocessingml/2006/main" xmlns:w14="http://schemas.microsoft.com/office/word/2010/wordml" xmlns:w15="http://schemas.microsoft.com/office/word/2012/wordml" xmlns:w16cex="http://schemas.microsoft.com/office/word/2018/wordml/cex" xmlns:w16cid="http://schemas.microsoft.com/office/word/2016/wordml/cid" xmlns:w16="http://schemas.microsoft.com/office/word/2018/wordml" xmlns:w16se="http://schemas.microsoft.com/office/word/2015/wordml/symex" xmlns:wpg="http://schemas.microsoft.com/office/word/2010/wordprocessingGroup" xmlns:wpi="http://schemas.microsoft.com/office/word/2010/wordprocessingInk" xmlns:wne="http://schemas.microsoft.com/office/word/2006/wordml" xmlns:wps="http://schemas.microsoft.com/office/word/2010/wordprocessingShape" mc:Ignorable="w14 w15 w16se w16cid w16 w16cex wp14">
+<w:document xmlns:o="urn:schemas-microsoft-com:office:office" xmlns:r="http://schemas.openxmlformats.org/officeDocument/2006/relationships" xmlns:v="urn:schemas-microsoft-com:vml" xmlns:w="http://schemas.openxmlformats.org/wordprocessingml/2006/main" xmlns:w10="urn:schemas-microsoft-com:office:word" xmlns:wp="http://schemas.openxmlformats.org/drawingml/2006/wordprocessingDrawing" xmlns:wps="http://schemas.microsoft.com/office/word/2010/wordprocessingShape" xmlns:wpg="http://schemas.microsoft.com/office/word/2010/wordprocessingGroup" xmlns:mc="http://schemas.openxmlformats.org/markup-compatibility/2006" xmlns:wp14="http://schemas.microsoft.com/office/word/2010/wordprocessingDrawing" xmlns:w14="http://schemas.microsoft.com/office/word/2010/wordml" mc:Ignorable="w14 wp14">
   <w:body>
     <w:p>
       <w:pPr>
-        <w:widowControl w:val="0"/>
-        <w:ind w:left="-360" w:right="-360"/>
+        <w:pStyle w:val="Normal"/>
+        <w:widowControl w:val="false"/>
+        <w:ind w:left="-360" w:right="-360" w:hanging="0"/>
         <w:jc w:val="center"/>
         <w:rPr>
           <w:color w:val="3369E8"/>
@@ -14,33 +15,32 @@
         </w:rPr>
       </w:pPr>
       <w:r>
-        <w:rPr>
-          <w:noProof/>
-          <w:color w:val="3369E8"/>
-          <w:sz w:val="40"/>
-          <w:szCs w:val="40"/>
-        </w:rPr>
+        <w:rPr/>
         <w:drawing>
-          <wp:inline distT="114300" distB="114300" distL="114300" distR="114300" wp14:anchorId="38E421AB" wp14:editId="22EC5D1D">
+          <wp:inline distT="0" distB="0" distL="0" distR="0">
             <wp:extent cx="2343150" cy="1790700"/>
             <wp:effectExtent l="0" t="0" r="0" b="0"/>
-            <wp:docPr id="1" name="image1.png"/>
-            <wp:cNvGraphicFramePr/>
+            <wp:docPr id="1" name="image1.png" descr=""/>
+            <wp:cNvGraphicFramePr>
+              <a:graphicFrameLocks xmlns:a="http://schemas.openxmlformats.org/drawingml/2006/main" noChangeAspect="1"/>
+            </wp:cNvGraphicFramePr>
             <a:graphic xmlns:a="http://schemas.openxmlformats.org/drawingml/2006/main">
               <a:graphicData uri="http://schemas.openxmlformats.org/drawingml/2006/picture">
                 <pic:pic xmlns:pic="http://schemas.openxmlformats.org/drawingml/2006/picture">
                   <pic:nvPicPr>
-                    <pic:cNvPr id="0" name="image1.png"/>
-                    <pic:cNvPicPr preferRelativeResize="0"/>
+                    <pic:cNvPr id="1" name="image1.png" descr=""/>
+                    <pic:cNvPicPr>
+                      <a:picLocks noChangeAspect="1" noChangeArrowheads="1"/>
+                    </pic:cNvPicPr>
                   </pic:nvPicPr>
                   <pic:blipFill>
-                    <a:blip r:embed="rId5"/>
-                    <a:srcRect l="3906"/>
+                    <a:blip r:embed="rId2"/>
+                    <a:srcRect l="3909" t="0" r="0" b="0"/>
                     <a:stretch>
                       <a:fillRect/>
                     </a:stretch>
                   </pic:blipFill>
-                  <pic:spPr>
+                  <pic:spPr bwMode="auto">
                     <a:xfrm>
                       <a:off x="0" y="0"/>
                       <a:ext cx="2343150" cy="1790700"/>
@@ -48,7 +48,6 @@
                     <a:prstGeom prst="rect">
                       <a:avLst/>
                     </a:prstGeom>
-                    <a:ln/>
                   </pic:spPr>
                 </pic:pic>
               </a:graphicData>
@@ -59,8 +58,9 @@
     </w:p>
     <w:p>
       <w:pPr>
-        <w:widowControl w:val="0"/>
-        <w:ind w:left="-360" w:right="-360"/>
+        <w:pStyle w:val="Normal"/>
+        <w:widowControl w:val="false"/>
+        <w:ind w:left="-360" w:right="-360" w:hanging="0"/>
         <w:jc w:val="center"/>
         <w:rPr>
           <w:color w:val="6AA84F"/>
@@ -79,8 +79,9 @@
     </w:p>
     <w:p>
       <w:pPr>
-        <w:widowControl w:val="0"/>
-        <w:ind w:left="-360" w:right="-360"/>
+        <w:pStyle w:val="Normal"/>
+        <w:widowControl w:val="false"/>
+        <w:ind w:left="-360" w:right="-360" w:hanging="0"/>
         <w:jc w:val="center"/>
         <w:rPr>
           <w:color w:val="6AA84F"/>
@@ -99,8 +100,9 @@
     </w:p>
     <w:p>
       <w:pPr>
-        <w:widowControl w:val="0"/>
-        <w:ind w:left="-360" w:right="-360"/>
+        <w:pStyle w:val="Normal"/>
+        <w:widowControl w:val="false"/>
+        <w:ind w:left="-360" w:right="-360" w:hanging="0"/>
         <w:jc w:val="center"/>
         <w:rPr>
           <w:color w:val="434343"/>
@@ -128,19 +130,27 @@
     </w:p>
     <w:p>
       <w:pPr>
-        <w:widowControl w:val="0"/>
-        <w:ind w:left="-360" w:right="-360"/>
+        <w:pStyle w:val="Normal"/>
+        <w:widowControl w:val="false"/>
+        <w:ind w:left="-360" w:right="-360" w:hanging="0"/>
         <w:jc w:val="center"/>
         <w:rPr>
           <w:color w:val="222222"/>
           <w:highlight w:val="white"/>
         </w:rPr>
       </w:pPr>
+      <w:r>
+        <w:rPr>
+          <w:color w:val="222222"/>
+          <w:highlight w:val="white"/>
+        </w:rPr>
+      </w:r>
     </w:p>
     <w:p>
       <w:pPr>
-        <w:widowControl w:val="0"/>
-        <w:ind w:left="-360" w:right="-360"/>
+        <w:pStyle w:val="Normal"/>
+        <w:widowControl w:val="false"/>
+        <w:ind w:left="-360" w:right="-360" w:hanging="0"/>
         <w:jc w:val="center"/>
         <w:rPr>
           <w:color w:val="434343"/>
@@ -174,8 +184,9 @@
     </w:p>
     <w:p>
       <w:pPr>
-        <w:widowControl w:val="0"/>
-        <w:ind w:left="-360" w:right="-360"/>
+        <w:pStyle w:val="Normal"/>
+        <w:widowControl w:val="false"/>
+        <w:ind w:left="-360" w:right="-360" w:hanging="0"/>
         <w:jc w:val="center"/>
         <w:rPr>
           <w:color w:val="434343"/>
@@ -184,79 +195,217 @@
         </w:rPr>
       </w:pPr>
       <w:r>
-        <w:rPr>
-          <w:noProof/>
-        </w:rPr>
-        <w:pict w14:anchorId="60BCD9A8">
-          <v:rect id="_x0000_i1025" alt="" style="width:468pt;height:.05pt;mso-width-percent:0;mso-height-percent:0;mso-width-percent:0;mso-height-percent:0" o:hralign="center" o:hrstd="t" o:hr="t" fillcolor="#a0a0a0" stroked="f"/>
-        </w:pict>
+        <w:rPr/>
+        <mc:AlternateContent>
+          <mc:Choice Requires="wps">
+            <w:drawing>
+              <wp:inline distT="0" distB="0" distL="0" distR="0">
+                <wp:extent cx="5944235" cy="1270"/>
+                <wp:effectExtent l="0" t="0" r="0" b="0"/>
+                <wp:docPr id="2" name=""/>
+                <a:graphic xmlns:a="http://schemas.openxmlformats.org/drawingml/2006/main">
+                  <a:graphicData uri="http://schemas.microsoft.com/office/word/2010/wordprocessingShape">
+                    <wps:wsp>
+                      <wps:cNvSpPr/>
+                      <wps:nvSpPr>
+                        <wps:cNvPr id="0" name="Rectangle 1"/>
+                        <wps:cNvSpPr/>
+                      </wps:nvSpPr>
+                      <wps:spPr>
+                        <a:xfrm>
+                          <a:off x="0" y="0"/>
+                          <a:ext cx="5943600" cy="720"/>
+                        </a:xfrm>
+                        <a:prstGeom prst="rect">
+                          <a:avLst/>
+                        </a:prstGeom>
+                        <a:solidFill>
+                          <a:srgbClr val="a0a0a0"/>
+                        </a:solidFill>
+                        <a:ln>
+                          <a:noFill/>
+                        </a:ln>
+                      </wps:spPr>
+                      <wps:bodyPr/>
+                    </wps:wsp>
+                  </a:graphicData>
+                </a:graphic>
+                <wp14:sizeRelH relativeFrom="page">
+                  <wp14:pctWidth>100000</wp14:pctWidth>
+                </wp14:sizeRelH>
+              </wp:inline>
+            </w:drawing>
+          </mc:Choice>
+          <mc:Fallback>
+            <w:pict>
+              <v:rect id="shape_0" fillcolor="#a0a0a0" stroked="f" style="position:absolute;margin-left:0pt;margin-top:-0.1pt;width:467.95pt;height:0pt;mso-position-horizontal:center;mso-position-vertical:top">
+                <w10:wrap type="none"/>
+                <v:fill o:detectmouseclick="t" type="solid" color2="#5f5f5f"/>
+                <v:stroke color="#3465a4" joinstyle="round" endcap="flat"/>
+              </v:rect>
+            </w:pict>
+          </mc:Fallback>
+        </mc:AlternateContent>
       </w:r>
     </w:p>
     <w:p>
       <w:pPr>
-        <w:widowControl w:val="0"/>
-        <w:ind w:left="-360" w:right="-360"/>
+        <w:pStyle w:val="Normal"/>
+        <w:widowControl w:val="false"/>
+        <w:ind w:left="-360" w:right="-360" w:hanging="0"/>
         <w:jc w:val="center"/>
         <w:rPr>
+          <w:b/>
           <w:b/>
           <w:color w:val="434343"/>
           <w:sz w:val="24"/>
           <w:szCs w:val="24"/>
         </w:rPr>
       </w:pPr>
-    </w:p>
-    <w:p>
-      <w:pPr>
-        <w:widowControl w:val="0"/>
-        <w:spacing w:after="200"/>
-        <w:ind w:left="-360" w:right="-360"/>
-        <w:jc w:val="center"/>
+      <w:r>
         <w:rPr>
           <w:b/>
           <w:color w:val="434343"/>
           <w:sz w:val="24"/>
           <w:szCs w:val="24"/>
         </w:rPr>
-      </w:pPr>
-      <w:r>
-        <w:rPr>
+      </w:r>
+    </w:p>
+    <w:p>
+      <w:pPr>
+        <w:pStyle w:val="Normal"/>
+        <w:widowControl w:val="false"/>
+        <w:spacing w:before="0" w:after="200"/>
+        <w:ind w:left="-360" w:right="-360" w:hanging="0"/>
+        <w:jc w:val="center"/>
+        <w:rPr>
+          <w:b/>
           <w:b/>
           <w:color w:val="434343"/>
           <w:sz w:val="24"/>
           <w:szCs w:val="24"/>
         </w:rPr>
+      </w:pPr>
+      <w:r>
+        <w:rPr>
+          <w:b/>
+          <w:color w:val="434343"/>
+          <w:sz w:val="24"/>
+          <w:szCs w:val="24"/>
+        </w:rPr>
         <w:t>Executive Summary:</w:t>
       </w:r>
     </w:p>
     <w:p>
       <w:pPr>
-        <w:widowControl w:val="0"/>
-        <w:ind w:left="-360" w:right="-360"/>
+        <w:pStyle w:val="Normal"/>
+        <w:widowControl w:val="false"/>
+        <w:ind w:left="-360" w:right="-360" w:hanging="0"/>
         <w:jc w:val="center"/>
         <w:rPr>
+          <w:i/>
           <w:i/>
           <w:color w:val="434343"/>
           <w:sz w:val="24"/>
           <w:szCs w:val="24"/>
         </w:rPr>
       </w:pPr>
+      <w:r>
+        <w:rPr>
+          <w:i/>
+          <w:color w:val="434343"/>
+          <w:sz w:val="24"/>
+          <w:szCs w:val="24"/>
+        </w:rPr>
+        <w:t>to have a reasonably high performing library for  a large range of  functions.</w:t>
+      </w:r>
     </w:p>
     <w:p>
       <w:pPr>
-        <w:widowControl w:val="0"/>
-        <w:ind w:left="-360" w:right="-360"/>
+        <w:pStyle w:val="Normal"/>
+        <w:widowControl w:val="false"/>
+        <w:ind w:left="-360" w:right="-360" w:hanging="0"/>
         <w:jc w:val="center"/>
         <w:rPr>
+          <w:i/>
+          <w:i/>
+          <w:color w:val="434343"/>
+          <w:sz w:val="24"/>
+          <w:szCs w:val="24"/>
+        </w:rPr>
+      </w:pPr>
+      <w:r>
+        <w:rPr>
+          <w:i/>
+          <w:color w:val="434343"/>
+          <w:sz w:val="24"/>
+          <w:szCs w:val="24"/>
+        </w:rPr>
+        <w:t>To generate the library   3 months after the arch launch</w:t>
+      </w:r>
+    </w:p>
+    <w:p>
+      <w:pPr>
+        <w:pStyle w:val="Normal"/>
+        <w:widowControl w:val="false"/>
+        <w:ind w:left="-360" w:right="-360" w:hanging="0"/>
+        <w:jc w:val="center"/>
+        <w:rPr>
+          <w:i/>
+          <w:i/>
+          <w:color w:val="434343"/>
+          <w:sz w:val="24"/>
+          <w:szCs w:val="24"/>
+        </w:rPr>
+      </w:pPr>
+      <w:r>
+        <w:rPr>
+          <w:i/>
+          <w:color w:val="434343"/>
+          <w:sz w:val="24"/>
+          <w:szCs w:val="24"/>
+        </w:rPr>
+        <w:t>reach the model performance target compared to our competitors</w:t>
+      </w:r>
+    </w:p>
+    <w:p>
+      <w:pPr>
+        <w:pStyle w:val="Normal"/>
+        <w:widowControl w:val="false"/>
+        <w:ind w:left="-360" w:right="-360" w:hanging="0"/>
+        <w:jc w:val="center"/>
+        <w:rPr>
+          <w:b/>
           <w:b/>
           <w:color w:val="434343"/>
           <w:sz w:val="24"/>
           <w:szCs w:val="24"/>
         </w:rPr>
       </w:pPr>
+      <w:r>
+        <w:rPr>
+          <w:b/>
+          <w:color w:val="434343"/>
+          <w:sz w:val="24"/>
+          <w:szCs w:val="24"/>
+        </w:rPr>
+      </w:r>
     </w:p>
     <w:p>
       <w:pPr>
-        <w:widowControl w:val="0"/>
+        <w:pStyle w:val="Normal"/>
+        <w:widowControl w:val="false"/>
+        <w:rPr>
+          <w:b/>
+          <w:b/>
+          <w:i/>
+          <w:i/>
+          <w:color w:val="434343"/>
+          <w:sz w:val="24"/>
+          <w:szCs w:val="24"/>
+        </w:rPr>
+      </w:pPr>
+      <w:r>
         <w:rPr>
           <w:b/>
           <w:i/>
@@ -264,27 +413,27 @@
           <w:sz w:val="24"/>
           <w:szCs w:val="24"/>
         </w:rPr>
-      </w:pPr>
+      </w:r>
     </w:p>
     <w:tbl>
       <w:tblPr>
         <w:tblStyle w:val="a"/>
-        <w:tblW w:w="0" w:type="auto"/>
-        <w:tblBorders>
-          <w:top w:val="single" w:sz="8" w:space="0" w:color="000000"/>
-          <w:left w:val="single" w:sz="8" w:space="0" w:color="000000"/>
-          <w:bottom w:val="single" w:sz="8" w:space="0" w:color="000000"/>
-          <w:right w:val="single" w:sz="8" w:space="0" w:color="000000"/>
-          <w:insideH w:val="single" w:sz="8" w:space="0" w:color="000000"/>
-          <w:insideV w:val="single" w:sz="8" w:space="0" w:color="000000"/>
-        </w:tblBorders>
-        <w:tblLayout w:type="fixed"/>
-        <w:tblLook w:val="0600" w:firstRow="0" w:lastRow="0" w:firstColumn="0" w:lastColumn="0" w:noHBand="1" w:noVBand="1"/>
+        <w:tblW w:w="9360" w:type="dxa"/>
+        <w:jc w:val="left"/>
+        <w:tblInd w:w="0" w:type="dxa"/>
+        <w:tblCellMar>
+          <w:top w:w="100" w:type="dxa"/>
+          <w:left w:w="100" w:type="dxa"/>
+          <w:bottom w:w="100" w:type="dxa"/>
+          <w:right w:w="100" w:type="dxa"/>
+        </w:tblCellMar>
+        <w:tblLook w:val="0600" w:noHBand="1" w:noVBand="1" w:firstColumn="0" w:lastRow="0" w:lastColumn="0" w:firstRow="0"/>
       </w:tblPr>
       <w:tblGrid>
         <w:gridCol w:w="9360"/>
       </w:tblGrid>
       <w:tr>
+        <w:trPr/>
         <w:tc>
           <w:tcPr>
             <w:tcW w:w="9360" w:type="dxa"/>
@@ -294,18 +443,14 @@
               <w:bottom w:val="single" w:sz="8" w:space="0" w:color="B7B7B7"/>
               <w:right w:val="single" w:sz="8" w:space="0" w:color="B7B7B7"/>
             </w:tcBorders>
-            <w:shd w:val="clear" w:color="auto" w:fill="6AA84F"/>
-            <w:tcMar>
-              <w:top w:w="100" w:type="dxa"/>
-              <w:left w:w="100" w:type="dxa"/>
-              <w:bottom w:w="100" w:type="dxa"/>
-              <w:right w:w="100" w:type="dxa"/>
-            </w:tcMar>
+            <w:shd w:color="auto" w:fill="6AA84F" w:val="clear"/>
           </w:tcPr>
           <w:p>
             <w:pPr>
-              <w:spacing w:line="240" w:lineRule="auto"/>
-              <w:rPr>
+              <w:pStyle w:val="Normal"/>
+              <w:spacing w:lineRule="auto" w:line="240"/>
+              <w:rPr>
+                <w:b/>
                 <w:b/>
                 <w:color w:val="FFFFFF"/>
                 <w:sz w:val="24"/>
@@ -325,6 +470,7 @@
         </w:tc>
       </w:tr>
       <w:tr>
+        <w:trPr/>
         <w:tc>
           <w:tcPr>
             <w:tcW w:w="9360" w:type="dxa"/>
@@ -334,18 +480,14 @@
               <w:bottom w:val="single" w:sz="8" w:space="0" w:color="B7B7B7"/>
               <w:right w:val="single" w:sz="8" w:space="0" w:color="B7B7B7"/>
             </w:tcBorders>
-            <w:shd w:val="clear" w:color="auto" w:fill="auto"/>
-            <w:tcMar>
-              <w:top w:w="100" w:type="dxa"/>
-              <w:left w:w="100" w:type="dxa"/>
-              <w:bottom w:w="100" w:type="dxa"/>
-              <w:right w:w="100" w:type="dxa"/>
-            </w:tcMar>
+            <w:shd w:color="auto" w:fill="auto" w:val="clear"/>
           </w:tcPr>
           <w:p>
             <w:pPr>
-              <w:widowControl w:val="0"/>
-              <w:rPr>
+              <w:pStyle w:val="Normal"/>
+              <w:widowControl w:val="false"/>
+              <w:rPr>
+                <w:i/>
                 <w:i/>
                 <w:color w:val="434343"/>
                 <w:sz w:val="24"/>
@@ -450,7 +592,8 @@
           </w:p>
           <w:p>
             <w:pPr>
-              <w:widowControl w:val="0"/>
+              <w:pStyle w:val="Normal"/>
+              <w:widowControl w:val="false"/>
               <w:numPr>
                 <w:ilvl w:val="0"/>
                 <w:numId w:val="2"/>
@@ -460,13 +603,42 @@
                 <w:szCs w:val="24"/>
               </w:rPr>
             </w:pPr>
+            <w:r>
+              <w:rPr>
+                <w:sz w:val="24"/>
+                <w:szCs w:val="24"/>
+              </w:rPr>
+              <w:t>create float libraries with grids in range of 1~10 and 1000 kernels in each direction for release 5.</w:t>
+            </w:r>
+          </w:p>
+          <w:p>
+            <w:pPr>
+              <w:pStyle w:val="Normal"/>
+              <w:widowControl w:val="false"/>
+              <w:numPr>
+                <w:ilvl w:val="0"/>
+                <w:numId w:val="2"/>
+              </w:numPr>
+              <w:rPr>
+                <w:sz w:val="24"/>
+                <w:szCs w:val="24"/>
+              </w:rPr>
+            </w:pPr>
+            <w:r>
+              <w:rPr>
+                <w:sz w:val="24"/>
+                <w:szCs w:val="24"/>
+              </w:rPr>
+              <w:t>create integer libraries ….</w:t>
+            </w:r>
           </w:p>
         </w:tc>
       </w:tr>
     </w:tbl>
     <w:p>
       <w:pPr>
-        <w:widowControl w:val="0"/>
+        <w:pStyle w:val="Normal"/>
+        <w:widowControl w:val="false"/>
         <w:jc w:val="both"/>
         <w:rPr>
           <w:color w:val="434343"/>
@@ -474,37 +646,52 @@
           <w:szCs w:val="24"/>
         </w:rPr>
       </w:pPr>
-    </w:p>
-    <w:p>
-      <w:pPr>
-        <w:widowControl w:val="0"/>
-        <w:jc w:val="both"/>
+      <w:r>
         <w:rPr>
           <w:color w:val="434343"/>
           <w:sz w:val="24"/>
           <w:szCs w:val="24"/>
         </w:rPr>
-      </w:pPr>
+      </w:r>
+    </w:p>
+    <w:p>
+      <w:pPr>
+        <w:pStyle w:val="Normal"/>
+        <w:widowControl w:val="false"/>
+        <w:jc w:val="both"/>
+        <w:rPr>
+          <w:color w:val="434343"/>
+          <w:sz w:val="24"/>
+          <w:szCs w:val="24"/>
+        </w:rPr>
+      </w:pPr>
+      <w:r>
+        <w:rPr>
+          <w:color w:val="434343"/>
+          <w:sz w:val="24"/>
+          <w:szCs w:val="24"/>
+        </w:rPr>
+      </w:r>
     </w:p>
     <w:tbl>
       <w:tblPr>
         <w:tblStyle w:val="a0"/>
         <w:tblW w:w="9360" w:type="dxa"/>
-        <w:tblBorders>
-          <w:top w:val="single" w:sz="8" w:space="0" w:color="000000"/>
-          <w:left w:val="single" w:sz="8" w:space="0" w:color="000000"/>
-          <w:bottom w:val="single" w:sz="8" w:space="0" w:color="000000"/>
-          <w:right w:val="single" w:sz="8" w:space="0" w:color="000000"/>
-          <w:insideH w:val="single" w:sz="8" w:space="0" w:color="000000"/>
-          <w:insideV w:val="single" w:sz="8" w:space="0" w:color="000000"/>
-        </w:tblBorders>
-        <w:tblLayout w:type="fixed"/>
-        <w:tblLook w:val="0600" w:firstRow="0" w:lastRow="0" w:firstColumn="0" w:lastColumn="0" w:noHBand="1" w:noVBand="1"/>
+        <w:jc w:val="left"/>
+        <w:tblInd w:w="0" w:type="dxa"/>
+        <w:tblCellMar>
+          <w:top w:w="100" w:type="dxa"/>
+          <w:left w:w="100" w:type="dxa"/>
+          <w:bottom w:w="100" w:type="dxa"/>
+          <w:right w:w="100" w:type="dxa"/>
+        </w:tblCellMar>
+        <w:tblLook w:val="0600" w:noHBand="1" w:noVBand="1" w:firstColumn="0" w:lastRow="0" w:lastColumn="0" w:firstRow="0"/>
       </w:tblPr>
       <w:tblGrid>
         <w:gridCol w:w="9360"/>
       </w:tblGrid>
       <w:tr>
+        <w:trPr/>
         <w:tc>
           <w:tcPr>
             <w:tcW w:w="9360" w:type="dxa"/>
@@ -514,18 +701,14 @@
               <w:bottom w:val="single" w:sz="8" w:space="0" w:color="B7B7B7"/>
               <w:right w:val="single" w:sz="8" w:space="0" w:color="B7B7B7"/>
             </w:tcBorders>
-            <w:shd w:val="clear" w:color="auto" w:fill="6AA84F"/>
-            <w:tcMar>
-              <w:top w:w="100" w:type="dxa"/>
-              <w:left w:w="100" w:type="dxa"/>
-              <w:bottom w:w="100" w:type="dxa"/>
-              <w:right w:w="100" w:type="dxa"/>
-            </w:tcMar>
+            <w:shd w:color="auto" w:fill="6AA84F" w:val="clear"/>
           </w:tcPr>
           <w:p>
             <w:pPr>
-              <w:widowControl w:val="0"/>
-              <w:rPr>
+              <w:pStyle w:val="Normal"/>
+              <w:widowControl w:val="false"/>
+              <w:rPr>
+                <w:b/>
                 <w:b/>
                 <w:color w:val="FFFFFF"/>
                 <w:sz w:val="24"/>
@@ -545,6 +728,7 @@
         </w:tc>
       </w:tr>
       <w:tr>
+        <w:trPr/>
         <w:tc>
           <w:tcPr>
             <w:tcW w:w="9360" w:type="dxa"/>
@@ -554,65 +738,87 @@
               <w:bottom w:val="single" w:sz="8" w:space="0" w:color="B7B7B7"/>
               <w:right w:val="single" w:sz="8" w:space="0" w:color="B7B7B7"/>
             </w:tcBorders>
-            <w:shd w:val="clear" w:color="auto" w:fill="auto"/>
-            <w:tcMar>
-              <w:top w:w="100" w:type="dxa"/>
-              <w:left w:w="100" w:type="dxa"/>
-              <w:bottom w:w="100" w:type="dxa"/>
-              <w:right w:w="100" w:type="dxa"/>
-            </w:tcMar>
+            <w:shd w:color="auto" w:fill="auto" w:val="clear"/>
           </w:tcPr>
           <w:p>
             <w:pPr>
-              <w:widowControl w:val="0"/>
+              <w:pStyle w:val="Normal"/>
+              <w:widowControl w:val="false"/>
               <w:numPr>
                 <w:ilvl w:val="0"/>
                 <w:numId w:val="6"/>
               </w:numPr>
-              <w:spacing w:line="240" w:lineRule="auto"/>
+              <w:spacing w:lineRule="auto" w:line="240"/>
               <w:rPr>
                 <w:color w:val="434343"/>
                 <w:sz w:val="24"/>
                 <w:szCs w:val="24"/>
               </w:rPr>
             </w:pPr>
+            <w:r>
+              <w:rPr>
+                <w:color w:val="434343"/>
+                <w:sz w:val="24"/>
+                <w:szCs w:val="24"/>
+              </w:rPr>
+              <w:t>90% parity with the competitor’s product</w:t>
+            </w:r>
           </w:p>
           <w:p>
             <w:pPr>
-              <w:widowControl w:val="0"/>
+              <w:pStyle w:val="Normal"/>
+              <w:widowControl w:val="false"/>
               <w:numPr>
                 <w:ilvl w:val="0"/>
                 <w:numId w:val="6"/>
               </w:numPr>
-              <w:spacing w:line="240" w:lineRule="auto"/>
+              <w:spacing w:lineRule="auto" w:line="240"/>
               <w:rPr>
                 <w:color w:val="434343"/>
                 <w:sz w:val="24"/>
                 <w:szCs w:val="24"/>
               </w:rPr>
             </w:pPr>
+            <w:r>
+              <w:rPr>
+                <w:color w:val="434343"/>
+                <w:sz w:val="24"/>
+                <w:szCs w:val="24"/>
+              </w:rPr>
+              <w:t>85% for model….</w:t>
+            </w:r>
           </w:p>
           <w:p>
             <w:pPr>
-              <w:widowControl w:val="0"/>
+              <w:pStyle w:val="Normal"/>
+              <w:widowControl w:val="false"/>
               <w:numPr>
                 <w:ilvl w:val="0"/>
                 <w:numId w:val="6"/>
               </w:numPr>
-              <w:spacing w:line="240" w:lineRule="auto"/>
+              <w:spacing w:lineRule="auto" w:line="240"/>
               <w:rPr>
                 <w:color w:val="434343"/>
                 <w:sz w:val="24"/>
                 <w:szCs w:val="24"/>
               </w:rPr>
             </w:pPr>
+            <w:r>
+              <w:rPr>
+                <w:color w:val="434343"/>
+                <w:sz w:val="24"/>
+                <w:szCs w:val="24"/>
+              </w:rPr>
+              <w:t xml:space="preserve">Automate kernel generation </w:t>
+            </w:r>
           </w:p>
         </w:tc>
       </w:tr>
     </w:tbl>
     <w:p>
       <w:pPr>
-        <w:widowControl w:val="0"/>
+        <w:pStyle w:val="Normal"/>
+        <w:widowControl w:val="false"/>
         <w:jc w:val="both"/>
         <w:rPr>
           <w:color w:val="434343"/>
@@ -620,37 +826,52 @@
           <w:szCs w:val="24"/>
         </w:rPr>
       </w:pPr>
-    </w:p>
-    <w:p>
-      <w:pPr>
-        <w:widowControl w:val="0"/>
-        <w:jc w:val="both"/>
+      <w:r>
         <w:rPr>
           <w:color w:val="434343"/>
           <w:sz w:val="24"/>
           <w:szCs w:val="24"/>
         </w:rPr>
-      </w:pPr>
+      </w:r>
+    </w:p>
+    <w:p>
+      <w:pPr>
+        <w:pStyle w:val="Normal"/>
+        <w:widowControl w:val="false"/>
+        <w:jc w:val="both"/>
+        <w:rPr>
+          <w:color w:val="434343"/>
+          <w:sz w:val="24"/>
+          <w:szCs w:val="24"/>
+        </w:rPr>
+      </w:pPr>
+      <w:r>
+        <w:rPr>
+          <w:color w:val="434343"/>
+          <w:sz w:val="24"/>
+          <w:szCs w:val="24"/>
+        </w:rPr>
+      </w:r>
     </w:p>
     <w:tbl>
       <w:tblPr>
         <w:tblStyle w:val="a1"/>
-        <w:tblW w:w="0" w:type="auto"/>
-        <w:tblBorders>
-          <w:top w:val="single" w:sz="8" w:space="0" w:color="000000"/>
-          <w:left w:val="single" w:sz="8" w:space="0" w:color="000000"/>
-          <w:bottom w:val="single" w:sz="8" w:space="0" w:color="000000"/>
-          <w:right w:val="single" w:sz="8" w:space="0" w:color="000000"/>
-          <w:insideH w:val="single" w:sz="8" w:space="0" w:color="000000"/>
-          <w:insideV w:val="single" w:sz="8" w:space="0" w:color="000000"/>
-        </w:tblBorders>
-        <w:tblLayout w:type="fixed"/>
-        <w:tblLook w:val="0600" w:firstRow="0" w:lastRow="0" w:firstColumn="0" w:lastColumn="0" w:noHBand="1" w:noVBand="1"/>
+        <w:tblW w:w="9360" w:type="dxa"/>
+        <w:jc w:val="left"/>
+        <w:tblInd w:w="0" w:type="dxa"/>
+        <w:tblCellMar>
+          <w:top w:w="100" w:type="dxa"/>
+          <w:left w:w="100" w:type="dxa"/>
+          <w:bottom w:w="100" w:type="dxa"/>
+          <w:right w:w="100" w:type="dxa"/>
+        </w:tblCellMar>
+        <w:tblLook w:val="0600" w:noHBand="1" w:noVBand="1" w:firstColumn="0" w:lastRow="0" w:lastColumn="0" w:firstRow="0"/>
       </w:tblPr>
       <w:tblGrid>
         <w:gridCol w:w="9360"/>
       </w:tblGrid>
       <w:tr>
+        <w:trPr/>
         <w:tc>
           <w:tcPr>
             <w:tcW w:w="9360" w:type="dxa"/>
@@ -660,18 +881,14 @@
               <w:bottom w:val="single" w:sz="8" w:space="0" w:color="B7B7B7"/>
               <w:right w:val="single" w:sz="8" w:space="0" w:color="B7B7B7"/>
             </w:tcBorders>
-            <w:shd w:val="clear" w:color="auto" w:fill="6AA84F"/>
-            <w:tcMar>
-              <w:top w:w="100" w:type="dxa"/>
-              <w:left w:w="100" w:type="dxa"/>
-              <w:bottom w:w="100" w:type="dxa"/>
-              <w:right w:w="100" w:type="dxa"/>
-            </w:tcMar>
+            <w:shd w:color="auto" w:fill="6AA84F" w:val="clear"/>
           </w:tcPr>
           <w:p>
             <w:pPr>
-              <w:widowControl w:val="0"/>
-              <w:rPr>
+              <w:pStyle w:val="Normal"/>
+              <w:widowControl w:val="false"/>
+              <w:rPr>
+                <w:b/>
                 <w:b/>
                 <w:color w:val="FFFFFF"/>
                 <w:sz w:val="24"/>
@@ -691,6 +908,7 @@
         </w:tc>
       </w:tr>
       <w:tr>
+        <w:trPr/>
         <w:tc>
           <w:tcPr>
             <w:tcW w:w="9360" w:type="dxa"/>
@@ -700,18 +918,14 @@
               <w:bottom w:val="single" w:sz="8" w:space="0" w:color="B7B7B7"/>
               <w:right w:val="single" w:sz="8" w:space="0" w:color="B7B7B7"/>
             </w:tcBorders>
-            <w:shd w:val="clear" w:color="auto" w:fill="auto"/>
-            <w:tcMar>
-              <w:top w:w="100" w:type="dxa"/>
-              <w:left w:w="100" w:type="dxa"/>
-              <w:bottom w:w="100" w:type="dxa"/>
-              <w:right w:w="100" w:type="dxa"/>
-            </w:tcMar>
+            <w:shd w:color="auto" w:fill="auto" w:val="clear"/>
           </w:tcPr>
           <w:p>
             <w:pPr>
-              <w:widowControl w:val="0"/>
-              <w:rPr>
+              <w:pStyle w:val="Normal"/>
+              <w:widowControl w:val="false"/>
+              <w:rPr>
+                <w:b/>
                 <w:b/>
                 <w:color w:val="434343"/>
                 <w:sz w:val="24"/>
@@ -730,7 +944,8 @@
           </w:p>
           <w:p>
             <w:pPr>
-              <w:widowControl w:val="0"/>
+              <w:pStyle w:val="Normal"/>
+              <w:widowControl w:val="false"/>
               <w:numPr>
                 <w:ilvl w:val="0"/>
                 <w:numId w:val="8"/>
@@ -741,53 +956,81 @@
                 <w:szCs w:val="24"/>
               </w:rPr>
             </w:pPr>
+            <w:r>
+              <w:rPr>
+                <w:color w:val="434343"/>
+                <w:sz w:val="24"/>
+                <w:szCs w:val="24"/>
+              </w:rPr>
+              <w:t>There is a gap btw the arch launch and high performing library</w:t>
+            </w:r>
           </w:p>
         </w:tc>
       </w:tr>
     </w:tbl>
     <w:p>
       <w:pPr>
-        <w:widowControl w:val="0"/>
+        <w:pStyle w:val="Normal"/>
+        <w:widowControl w:val="false"/>
         <w:jc w:val="center"/>
         <w:rPr>
+          <w:i/>
           <w:i/>
           <w:color w:val="434343"/>
           <w:sz w:val="24"/>
           <w:szCs w:val="24"/>
         </w:rPr>
       </w:pPr>
-    </w:p>
-    <w:p>
-      <w:pPr>
-        <w:widowControl w:val="0"/>
-        <w:jc w:val="center"/>
+      <w:r>
         <w:rPr>
           <w:i/>
           <w:color w:val="434343"/>
           <w:sz w:val="24"/>
           <w:szCs w:val="24"/>
         </w:rPr>
-      </w:pPr>
+      </w:r>
+    </w:p>
+    <w:p>
+      <w:pPr>
+        <w:pStyle w:val="Normal"/>
+        <w:widowControl w:val="false"/>
+        <w:jc w:val="center"/>
+        <w:rPr>
+          <w:i/>
+          <w:i/>
+          <w:color w:val="434343"/>
+          <w:sz w:val="24"/>
+          <w:szCs w:val="24"/>
+        </w:rPr>
+      </w:pPr>
+      <w:r>
+        <w:rPr>
+          <w:i/>
+          <w:color w:val="434343"/>
+          <w:sz w:val="24"/>
+          <w:szCs w:val="24"/>
+        </w:rPr>
+      </w:r>
     </w:p>
     <w:tbl>
       <w:tblPr>
         <w:tblStyle w:val="a2"/>
-        <w:tblW w:w="0" w:type="auto"/>
-        <w:tblBorders>
-          <w:top w:val="single" w:sz="8" w:space="0" w:color="000000"/>
-          <w:left w:val="single" w:sz="8" w:space="0" w:color="000000"/>
-          <w:bottom w:val="single" w:sz="8" w:space="0" w:color="000000"/>
-          <w:right w:val="single" w:sz="8" w:space="0" w:color="000000"/>
-          <w:insideH w:val="single" w:sz="8" w:space="0" w:color="000000"/>
-          <w:insideV w:val="single" w:sz="8" w:space="0" w:color="000000"/>
-        </w:tblBorders>
-        <w:tblLayout w:type="fixed"/>
-        <w:tblLook w:val="0600" w:firstRow="0" w:lastRow="0" w:firstColumn="0" w:lastColumn="0" w:noHBand="1" w:noVBand="1"/>
+        <w:tblW w:w="9360" w:type="dxa"/>
+        <w:jc w:val="left"/>
+        <w:tblInd w:w="0" w:type="dxa"/>
+        <w:tblCellMar>
+          <w:top w:w="100" w:type="dxa"/>
+          <w:left w:w="100" w:type="dxa"/>
+          <w:bottom w:w="100" w:type="dxa"/>
+          <w:right w:w="100" w:type="dxa"/>
+        </w:tblCellMar>
+        <w:tblLook w:val="0600" w:noHBand="1" w:noVBand="1" w:firstColumn="0" w:lastRow="0" w:lastColumn="0" w:firstRow="0"/>
       </w:tblPr>
       <w:tblGrid>
         <w:gridCol w:w="9360"/>
       </w:tblGrid>
       <w:tr>
+        <w:trPr/>
         <w:tc>
           <w:tcPr>
             <w:tcW w:w="9360" w:type="dxa"/>
@@ -797,18 +1040,14 @@
               <w:bottom w:val="single" w:sz="8" w:space="0" w:color="B7B7B7"/>
               <w:right w:val="single" w:sz="8" w:space="0" w:color="B7B7B7"/>
             </w:tcBorders>
-            <w:shd w:val="clear" w:color="auto" w:fill="6AA84F"/>
-            <w:tcMar>
-              <w:top w:w="100" w:type="dxa"/>
-              <w:left w:w="100" w:type="dxa"/>
-              <w:bottom w:w="100" w:type="dxa"/>
-              <w:right w:w="100" w:type="dxa"/>
-            </w:tcMar>
+            <w:shd w:color="auto" w:fill="6AA84F" w:val="clear"/>
           </w:tcPr>
           <w:p>
             <w:pPr>
-              <w:widowControl w:val="0"/>
-              <w:rPr>
+              <w:pStyle w:val="Normal"/>
+              <w:widowControl w:val="false"/>
+              <w:rPr>
+                <w:b/>
                 <w:b/>
                 <w:color w:val="FFFFFF"/>
                 <w:sz w:val="24"/>
@@ -822,13 +1061,13 @@
                 <w:sz w:val="24"/>
                 <w:szCs w:val="24"/>
               </w:rPr>
-              <w:lastRenderedPageBreak/>
               <w:t>Benefits, Costs, and Budget</w:t>
             </w:r>
           </w:p>
         </w:tc>
       </w:tr>
       <w:tr>
+        <w:trPr/>
         <w:tc>
           <w:tcPr>
             <w:tcW w:w="9360" w:type="dxa"/>
@@ -838,17 +1077,12 @@
               <w:bottom w:val="single" w:sz="8" w:space="0" w:color="B7B7B7"/>
               <w:right w:val="single" w:sz="8" w:space="0" w:color="B7B7B7"/>
             </w:tcBorders>
-            <w:shd w:val="clear" w:color="auto" w:fill="auto"/>
-            <w:tcMar>
-              <w:top w:w="100" w:type="dxa"/>
-              <w:left w:w="100" w:type="dxa"/>
-              <w:bottom w:w="100" w:type="dxa"/>
-              <w:right w:w="100" w:type="dxa"/>
-            </w:tcMar>
+            <w:shd w:color="auto" w:fill="auto" w:val="clear"/>
           </w:tcPr>
           <w:p>
             <w:pPr>
-              <w:widowControl w:val="0"/>
+              <w:pStyle w:val="Normal"/>
+              <w:widowControl w:val="false"/>
               <w:rPr>
                 <w:color w:val="434343"/>
                 <w:sz w:val="24"/>
@@ -867,7 +1101,8 @@
           </w:p>
           <w:p>
             <w:pPr>
-              <w:widowControl w:val="0"/>
+              <w:pStyle w:val="Normal"/>
+              <w:widowControl w:val="false"/>
               <w:numPr>
                 <w:ilvl w:val="0"/>
                 <w:numId w:val="5"/>
@@ -888,7 +1123,8 @@
           </w:p>
           <w:p>
             <w:pPr>
-              <w:widowControl w:val="0"/>
+              <w:pStyle w:val="Normal"/>
+              <w:widowControl w:val="false"/>
               <w:numPr>
                 <w:ilvl w:val="0"/>
                 <w:numId w:val="5"/>
@@ -919,18 +1155,28 @@
           </w:p>
           <w:p>
             <w:pPr>
-              <w:widowControl w:val="0"/>
+              <w:pStyle w:val="Normal"/>
+              <w:widowControl w:val="false"/>
               <w:rPr>
                 <w:color w:val="434343"/>
                 <w:sz w:val="24"/>
                 <w:szCs w:val="24"/>
               </w:rPr>
             </w:pPr>
+            <w:r>
+              <w:rPr>
+                <w:color w:val="434343"/>
+                <w:sz w:val="24"/>
+                <w:szCs w:val="24"/>
+              </w:rPr>
+            </w:r>
           </w:p>
           <w:p>
             <w:pPr>
-              <w:widowControl w:val="0"/>
-              <w:rPr>
+              <w:pStyle w:val="Normal"/>
+              <w:widowControl w:val="false"/>
+              <w:rPr>
+                <w:b/>
                 <w:b/>
                 <w:color w:val="434343"/>
                 <w:sz w:val="24"/>
@@ -949,7 +1195,8 @@
           </w:p>
           <w:p>
             <w:pPr>
-              <w:widowControl w:val="0"/>
+              <w:pStyle w:val="Normal"/>
+              <w:widowControl w:val="false"/>
               <w:numPr>
                 <w:ilvl w:val="0"/>
                 <w:numId w:val="4"/>
@@ -970,7 +1217,8 @@
           </w:p>
           <w:p>
             <w:pPr>
-              <w:widowControl w:val="0"/>
+              <w:pStyle w:val="Normal"/>
+              <w:widowControl w:val="false"/>
               <w:numPr>
                 <w:ilvl w:val="0"/>
                 <w:numId w:val="4"/>
@@ -1001,18 +1249,28 @@
           </w:p>
           <w:p>
             <w:pPr>
-              <w:widowControl w:val="0"/>
+              <w:pStyle w:val="Normal"/>
+              <w:widowControl w:val="false"/>
               <w:rPr>
                 <w:color w:val="434343"/>
                 <w:sz w:val="24"/>
                 <w:szCs w:val="24"/>
               </w:rPr>
             </w:pPr>
+            <w:r>
+              <w:rPr>
+                <w:color w:val="434343"/>
+                <w:sz w:val="24"/>
+                <w:szCs w:val="24"/>
+              </w:rPr>
+            </w:r>
           </w:p>
           <w:p>
             <w:pPr>
-              <w:widowControl w:val="0"/>
-              <w:rPr>
+              <w:pStyle w:val="Normal"/>
+              <w:widowControl w:val="false"/>
+              <w:rPr>
+                <w:b/>
                 <w:b/>
                 <w:color w:val="434343"/>
                 <w:sz w:val="24"/>
@@ -1031,7 +1289,8 @@
           </w:p>
           <w:p>
             <w:pPr>
-              <w:widowControl w:val="0"/>
+              <w:pStyle w:val="Normal"/>
+              <w:widowControl w:val="false"/>
               <w:numPr>
                 <w:ilvl w:val="0"/>
                 <w:numId w:val="3"/>
@@ -1055,35 +1314,45 @@
     </w:tbl>
     <w:p>
       <w:pPr>
-        <w:widowControl w:val="0"/>
+        <w:pStyle w:val="Normal"/>
+        <w:widowControl w:val="false"/>
         <w:jc w:val="center"/>
         <w:rPr>
+          <w:i/>
           <w:i/>
           <w:color w:val="434343"/>
           <w:sz w:val="24"/>
           <w:szCs w:val="24"/>
         </w:rPr>
       </w:pPr>
+      <w:r>
+        <w:rPr>
+          <w:i/>
+          <w:color w:val="434343"/>
+          <w:sz w:val="24"/>
+          <w:szCs w:val="24"/>
+        </w:rPr>
+      </w:r>
     </w:p>
     <w:tbl>
       <w:tblPr>
         <w:tblStyle w:val="a3"/>
-        <w:tblW w:w="0" w:type="auto"/>
-        <w:tblBorders>
-          <w:top w:val="single" w:sz="8" w:space="0" w:color="000000"/>
-          <w:left w:val="single" w:sz="8" w:space="0" w:color="000000"/>
-          <w:bottom w:val="single" w:sz="8" w:space="0" w:color="000000"/>
-          <w:right w:val="single" w:sz="8" w:space="0" w:color="000000"/>
-          <w:insideH w:val="single" w:sz="8" w:space="0" w:color="000000"/>
-          <w:insideV w:val="single" w:sz="8" w:space="0" w:color="000000"/>
-        </w:tblBorders>
-        <w:tblLayout w:type="fixed"/>
-        <w:tblLook w:val="0600" w:firstRow="0" w:lastRow="0" w:firstColumn="0" w:lastColumn="0" w:noHBand="1" w:noVBand="1"/>
+        <w:tblW w:w="9360" w:type="dxa"/>
+        <w:jc w:val="left"/>
+        <w:tblInd w:w="0" w:type="dxa"/>
+        <w:tblCellMar>
+          <w:top w:w="100" w:type="dxa"/>
+          <w:left w:w="100" w:type="dxa"/>
+          <w:bottom w:w="100" w:type="dxa"/>
+          <w:right w:w="100" w:type="dxa"/>
+        </w:tblCellMar>
+        <w:tblLook w:val="0600" w:noHBand="1" w:noVBand="1" w:firstColumn="0" w:lastRow="0" w:lastColumn="0" w:firstRow="0"/>
       </w:tblPr>
       <w:tblGrid>
         <w:gridCol w:w="9360"/>
       </w:tblGrid>
       <w:tr>
+        <w:trPr/>
         <w:tc>
           <w:tcPr>
             <w:tcW w:w="9360" w:type="dxa"/>
@@ -1093,18 +1362,14 @@
               <w:bottom w:val="single" w:sz="8" w:space="0" w:color="B7B7B7"/>
               <w:right w:val="single" w:sz="8" w:space="0" w:color="B7B7B7"/>
             </w:tcBorders>
-            <w:shd w:val="clear" w:color="auto" w:fill="6AA84F"/>
-            <w:tcMar>
-              <w:top w:w="100" w:type="dxa"/>
-              <w:left w:w="100" w:type="dxa"/>
-              <w:bottom w:w="100" w:type="dxa"/>
-              <w:right w:w="100" w:type="dxa"/>
-            </w:tcMar>
+            <w:shd w:color="auto" w:fill="6AA84F" w:val="clear"/>
           </w:tcPr>
           <w:p>
             <w:pPr>
-              <w:widowControl w:val="0"/>
-              <w:rPr>
+              <w:pStyle w:val="Normal"/>
+              <w:widowControl w:val="false"/>
+              <w:rPr>
+                <w:b/>
                 <w:b/>
                 <w:color w:val="FFFFFF"/>
                 <w:sz w:val="24"/>
@@ -1124,6 +1389,7 @@
         </w:tc>
       </w:tr>
       <w:tr>
+        <w:trPr/>
         <w:tc>
           <w:tcPr>
             <w:tcW w:w="9360" w:type="dxa"/>
@@ -1133,18 +1399,14 @@
               <w:bottom w:val="single" w:sz="8" w:space="0" w:color="B7B7B7"/>
               <w:right w:val="single" w:sz="8" w:space="0" w:color="B7B7B7"/>
             </w:tcBorders>
-            <w:shd w:val="clear" w:color="auto" w:fill="auto"/>
-            <w:tcMar>
-              <w:top w:w="100" w:type="dxa"/>
-              <w:left w:w="100" w:type="dxa"/>
-              <w:bottom w:w="100" w:type="dxa"/>
-              <w:right w:w="100" w:type="dxa"/>
-            </w:tcMar>
+            <w:shd w:color="auto" w:fill="auto" w:val="clear"/>
           </w:tcPr>
           <w:p>
             <w:pPr>
-              <w:widowControl w:val="0"/>
-              <w:rPr>
+              <w:pStyle w:val="Normal"/>
+              <w:widowControl w:val="false"/>
+              <w:rPr>
+                <w:b/>
                 <w:b/>
                 <w:color w:val="434343"/>
                 <w:sz w:val="24"/>
@@ -1163,7 +1425,8 @@
           </w:p>
           <w:p>
             <w:pPr>
-              <w:widowControl w:val="0"/>
+              <w:pStyle w:val="Normal"/>
+              <w:widowControl w:val="false"/>
               <w:numPr>
                 <w:ilvl w:val="0"/>
                 <w:numId w:val="9"/>
@@ -1185,7 +1448,8 @@
           </w:p>
           <w:p>
             <w:pPr>
-              <w:widowControl w:val="0"/>
+              <w:pStyle w:val="Normal"/>
+              <w:widowControl w:val="false"/>
               <w:numPr>
                 <w:ilvl w:val="0"/>
                 <w:numId w:val="9"/>
@@ -1217,18 +1481,28 @@
           </w:p>
           <w:p>
             <w:pPr>
-              <w:widowControl w:val="0"/>
+              <w:pStyle w:val="Normal"/>
+              <w:widowControl w:val="false"/>
               <w:rPr>
                 <w:color w:val="434343"/>
                 <w:sz w:val="24"/>
                 <w:szCs w:val="24"/>
               </w:rPr>
             </w:pPr>
+            <w:r>
+              <w:rPr>
+                <w:color w:val="434343"/>
+                <w:sz w:val="24"/>
+                <w:szCs w:val="24"/>
+              </w:rPr>
+            </w:r>
           </w:p>
           <w:p>
             <w:pPr>
-              <w:widowControl w:val="0"/>
-              <w:rPr>
+              <w:pStyle w:val="Normal"/>
+              <w:widowControl w:val="false"/>
+              <w:rPr>
+                <w:b/>
                 <w:b/>
                 <w:color w:val="434343"/>
                 <w:sz w:val="24"/>
@@ -1247,7 +1521,8 @@
           </w:p>
           <w:p>
             <w:pPr>
-              <w:widowControl w:val="0"/>
+              <w:pStyle w:val="Normal"/>
+              <w:widowControl w:val="false"/>
               <w:numPr>
                 <w:ilvl w:val="0"/>
                 <w:numId w:val="7"/>
@@ -1269,7 +1544,8 @@
           </w:p>
           <w:p>
             <w:pPr>
-              <w:widowControl w:val="0"/>
+              <w:pStyle w:val="Normal"/>
+              <w:widowControl w:val="false"/>
               <w:numPr>
                 <w:ilvl w:val="0"/>
                 <w:numId w:val="7"/>
@@ -1304,8 +1580,10 @@
     </w:tbl>
     <w:p>
       <w:pPr>
-        <w:widowControl w:val="0"/>
-        <w:rPr>
+        <w:pStyle w:val="Normal"/>
+        <w:widowControl w:val="false"/>
+        <w:rPr>
+          <w:i/>
           <w:i/>
           <w:color w:val="434343"/>
           <w:sz w:val="24"/>
@@ -1325,22 +1603,22 @@
     <w:tbl>
       <w:tblPr>
         <w:tblStyle w:val="a4"/>
-        <w:tblW w:w="0" w:type="auto"/>
-        <w:tblBorders>
-          <w:top w:val="single" w:sz="8" w:space="0" w:color="000000"/>
-          <w:left w:val="single" w:sz="8" w:space="0" w:color="000000"/>
-          <w:bottom w:val="single" w:sz="8" w:space="0" w:color="000000"/>
-          <w:right w:val="single" w:sz="8" w:space="0" w:color="000000"/>
-          <w:insideH w:val="single" w:sz="8" w:space="0" w:color="000000"/>
-          <w:insideV w:val="single" w:sz="8" w:space="0" w:color="000000"/>
-        </w:tblBorders>
-        <w:tblLayout w:type="fixed"/>
-        <w:tblLook w:val="0600" w:firstRow="0" w:lastRow="0" w:firstColumn="0" w:lastColumn="0" w:noHBand="1" w:noVBand="1"/>
+        <w:tblW w:w="9360" w:type="dxa"/>
+        <w:jc w:val="left"/>
+        <w:tblInd w:w="0" w:type="dxa"/>
+        <w:tblCellMar>
+          <w:top w:w="100" w:type="dxa"/>
+          <w:left w:w="100" w:type="dxa"/>
+          <w:bottom w:w="100" w:type="dxa"/>
+          <w:right w:w="100" w:type="dxa"/>
+        </w:tblCellMar>
+        <w:tblLook w:val="0600" w:noHBand="1" w:noVBand="1" w:firstColumn="0" w:lastRow="0" w:lastColumn="0" w:firstRow="0"/>
       </w:tblPr>
       <w:tblGrid>
         <w:gridCol w:w="9360"/>
       </w:tblGrid>
       <w:tr>
+        <w:trPr/>
         <w:tc>
           <w:tcPr>
             <w:tcW w:w="9360" w:type="dxa"/>
@@ -1350,18 +1628,14 @@
               <w:bottom w:val="single" w:sz="8" w:space="0" w:color="B7B7B7"/>
               <w:right w:val="single" w:sz="8" w:space="0" w:color="B7B7B7"/>
             </w:tcBorders>
-            <w:shd w:val="clear" w:color="auto" w:fill="6AA84F"/>
-            <w:tcMar>
-              <w:top w:w="100" w:type="dxa"/>
-              <w:left w:w="100" w:type="dxa"/>
-              <w:bottom w:w="100" w:type="dxa"/>
-              <w:right w:w="100" w:type="dxa"/>
-            </w:tcMar>
+            <w:shd w:color="auto" w:fill="6AA84F" w:val="clear"/>
           </w:tcPr>
           <w:p>
             <w:pPr>
-              <w:widowControl w:val="0"/>
-              <w:rPr>
+              <w:pStyle w:val="Normal"/>
+              <w:widowControl w:val="false"/>
+              <w:rPr>
+                <w:b/>
                 <w:b/>
                 <w:color w:val="FFFFFF"/>
                 <w:sz w:val="24"/>
@@ -1381,6 +1655,7 @@
         </w:tc>
       </w:tr>
       <w:tr>
+        <w:trPr/>
         <w:tc>
           <w:tcPr>
             <w:tcW w:w="9360" w:type="dxa"/>
@@ -1390,17 +1665,12 @@
               <w:bottom w:val="single" w:sz="8" w:space="0" w:color="B7B7B7"/>
               <w:right w:val="single" w:sz="8" w:space="0" w:color="B7B7B7"/>
             </w:tcBorders>
-            <w:shd w:val="clear" w:color="auto" w:fill="auto"/>
-            <w:tcMar>
-              <w:top w:w="100" w:type="dxa"/>
-              <w:left w:w="100" w:type="dxa"/>
-              <w:bottom w:w="100" w:type="dxa"/>
-              <w:right w:w="100" w:type="dxa"/>
-            </w:tcMar>
+            <w:shd w:color="auto" w:fill="auto" w:val="clear"/>
           </w:tcPr>
           <w:p>
             <w:pPr>
-              <w:widowControl w:val="0"/>
+              <w:pStyle w:val="Normal"/>
+              <w:widowControl w:val="false"/>
               <w:rPr>
                 <w:color w:val="434343"/>
                 <w:sz w:val="24"/>
@@ -1427,18 +1697,29 @@
           </w:p>
           <w:p>
             <w:pPr>
-              <w:widowControl w:val="0"/>
-              <w:rPr>
+              <w:pStyle w:val="Normal"/>
+              <w:widowControl w:val="false"/>
+              <w:rPr>
+                <w:b/>
                 <w:b/>
                 <w:color w:val="434343"/>
                 <w:sz w:val="24"/>
                 <w:szCs w:val="24"/>
               </w:rPr>
             </w:pPr>
+            <w:r>
+              <w:rPr>
+                <w:b/>
+                <w:color w:val="434343"/>
+                <w:sz w:val="24"/>
+                <w:szCs w:val="24"/>
+              </w:rPr>
+            </w:r>
           </w:p>
           <w:p>
             <w:pPr>
-              <w:widowControl w:val="0"/>
+              <w:pStyle w:val="Normal"/>
+              <w:widowControl w:val="false"/>
               <w:rPr>
                 <w:color w:val="434343"/>
                 <w:sz w:val="24"/>
@@ -1465,19 +1746,31 @@
           </w:p>
           <w:p>
             <w:pPr>
-              <w:widowControl w:val="0"/>
-              <w:rPr>
+              <w:pStyle w:val="Normal"/>
+              <w:widowControl w:val="false"/>
+              <w:rPr>
+                <w:b/>
                 <w:b/>
                 <w:color w:val="434343"/>
                 <w:sz w:val="24"/>
                 <w:szCs w:val="24"/>
               </w:rPr>
             </w:pPr>
+            <w:r>
+              <w:rPr>
+                <w:b/>
+                <w:color w:val="434343"/>
+                <w:sz w:val="24"/>
+                <w:szCs w:val="24"/>
+              </w:rPr>
+            </w:r>
           </w:p>
           <w:p>
             <w:pPr>
-              <w:widowControl w:val="0"/>
-              <w:rPr>
+              <w:pStyle w:val="Normal"/>
+              <w:widowControl w:val="false"/>
+              <w:rPr>
+                <w:b/>
                 <w:b/>
                 <w:color w:val="434343"/>
                 <w:sz w:val="24"/>
@@ -1504,19 +1797,31 @@
           </w:p>
           <w:p>
             <w:pPr>
-              <w:widowControl w:val="0"/>
-              <w:rPr>
+              <w:pStyle w:val="Normal"/>
+              <w:widowControl w:val="false"/>
+              <w:rPr>
+                <w:b/>
                 <w:b/>
                 <w:color w:val="434343"/>
                 <w:sz w:val="24"/>
                 <w:szCs w:val="24"/>
               </w:rPr>
             </w:pPr>
+            <w:r>
+              <w:rPr>
+                <w:b/>
+                <w:color w:val="434343"/>
+                <w:sz w:val="24"/>
+                <w:szCs w:val="24"/>
+              </w:rPr>
+            </w:r>
           </w:p>
           <w:p>
             <w:pPr>
-              <w:widowControl w:val="0"/>
-              <w:rPr>
+              <w:pStyle w:val="Normal"/>
+              <w:widowControl w:val="false"/>
+              <w:rPr>
+                <w:b/>
                 <w:b/>
                 <w:color w:val="434343"/>
                 <w:sz w:val="24"/>
@@ -1544,35 +1849,37 @@
                 <w:sz w:val="24"/>
                 <w:szCs w:val="24"/>
               </w:rPr>
-              <w:t>VP of Customer Success, Account Manager, Receptionist, Sales Director, Sales Team, Marketing Direct</w:t>
-            </w:r>
-            <w:r>
-              <w:rPr>
-                <w:color w:val="434343"/>
-                <w:sz w:val="24"/>
-                <w:szCs w:val="24"/>
-              </w:rPr>
-              <w:t>or, Investors</w:t>
+              <w:t>VP of Customer Success, Account Manager, Receptionist, Sales Director, Sales Team, Marketing Director, Investors</w:t>
             </w:r>
           </w:p>
           <w:p>
             <w:pPr>
-              <w:widowControl w:val="0"/>
+              <w:pStyle w:val="Normal"/>
+              <w:widowControl w:val="false"/>
               <w:rPr>
                 <w:color w:val="434343"/>
                 <w:sz w:val="24"/>
                 <w:szCs w:val="24"/>
               </w:rPr>
             </w:pPr>
+            <w:r>
+              <w:rPr>
+                <w:color w:val="434343"/>
+                <w:sz w:val="24"/>
+                <w:szCs w:val="24"/>
+              </w:rPr>
+            </w:r>
           </w:p>
         </w:tc>
       </w:tr>
     </w:tbl>
     <w:p>
       <w:pPr>
-        <w:widowControl w:val="0"/>
+        <w:pStyle w:val="Normal"/>
+        <w:widowControl w:val="false"/>
         <w:jc w:val="center"/>
         <w:rPr>
+          <w:i/>
           <w:i/>
           <w:color w:val="434343"/>
           <w:sz w:val="24"/>
@@ -1591,9 +1898,11 @@
     </w:p>
     <w:p>
       <w:pPr>
-        <w:widowControl w:val="0"/>
+        <w:pStyle w:val="Normal"/>
+        <w:widowControl w:val="false"/>
         <w:jc w:val="center"/>
         <w:rPr>
+          <w:i/>
           <w:i/>
           <w:color w:val="434343"/>
           <w:sz w:val="24"/>
@@ -1613,22 +1922,22 @@
     <w:tbl>
       <w:tblPr>
         <w:tblStyle w:val="a5"/>
-        <w:tblW w:w="0" w:type="auto"/>
-        <w:tblBorders>
-          <w:top w:val="single" w:sz="8" w:space="0" w:color="000000"/>
-          <w:left w:val="single" w:sz="8" w:space="0" w:color="000000"/>
-          <w:bottom w:val="single" w:sz="8" w:space="0" w:color="000000"/>
-          <w:right w:val="single" w:sz="8" w:space="0" w:color="000000"/>
-          <w:insideH w:val="single" w:sz="8" w:space="0" w:color="000000"/>
-          <w:insideV w:val="single" w:sz="8" w:space="0" w:color="000000"/>
-        </w:tblBorders>
-        <w:tblLayout w:type="fixed"/>
-        <w:tblLook w:val="0600" w:firstRow="0" w:lastRow="0" w:firstColumn="0" w:lastColumn="0" w:noHBand="1" w:noVBand="1"/>
+        <w:tblW w:w="9360" w:type="dxa"/>
+        <w:jc w:val="left"/>
+        <w:tblInd w:w="0" w:type="dxa"/>
+        <w:tblCellMar>
+          <w:top w:w="100" w:type="dxa"/>
+          <w:left w:w="100" w:type="dxa"/>
+          <w:bottom w:w="100" w:type="dxa"/>
+          <w:right w:w="100" w:type="dxa"/>
+        </w:tblCellMar>
+        <w:tblLook w:val="0600" w:noHBand="1" w:noVBand="1" w:firstColumn="0" w:lastRow="0" w:lastColumn="0" w:firstRow="0"/>
       </w:tblPr>
       <w:tblGrid>
         <w:gridCol w:w="9360"/>
       </w:tblGrid>
       <w:tr>
+        <w:trPr/>
         <w:tc>
           <w:tcPr>
             <w:tcW w:w="9360" w:type="dxa"/>
@@ -1638,18 +1947,14 @@
               <w:bottom w:val="single" w:sz="8" w:space="0" w:color="B7B7B7"/>
               <w:right w:val="single" w:sz="8" w:space="0" w:color="B7B7B7"/>
             </w:tcBorders>
-            <w:shd w:val="clear" w:color="auto" w:fill="6AA84F"/>
-            <w:tcMar>
-              <w:top w:w="100" w:type="dxa"/>
-              <w:left w:w="100" w:type="dxa"/>
-              <w:bottom w:w="100" w:type="dxa"/>
-              <w:right w:w="100" w:type="dxa"/>
-            </w:tcMar>
+            <w:shd w:color="auto" w:fill="6AA84F" w:val="clear"/>
           </w:tcPr>
           <w:p>
             <w:pPr>
-              <w:widowControl w:val="0"/>
-              <w:rPr>
+              <w:pStyle w:val="Normal"/>
+              <w:widowControl w:val="false"/>
+              <w:rPr>
+                <w:b/>
                 <w:b/>
                 <w:color w:val="FFFFFF"/>
                 <w:sz w:val="24"/>
@@ -1669,6 +1974,7 @@
         </w:tc>
       </w:tr>
       <w:tr>
+        <w:trPr/>
         <w:tc>
           <w:tcPr>
             <w:tcW w:w="9360" w:type="dxa"/>
@@ -1678,18 +1984,14 @@
               <w:bottom w:val="single" w:sz="8" w:space="0" w:color="B7B7B7"/>
               <w:right w:val="single" w:sz="8" w:space="0" w:color="B7B7B7"/>
             </w:tcBorders>
-            <w:shd w:val="clear" w:color="auto" w:fill="auto"/>
-            <w:tcMar>
-              <w:top w:w="100" w:type="dxa"/>
-              <w:left w:w="100" w:type="dxa"/>
-              <w:bottom w:w="100" w:type="dxa"/>
-              <w:right w:w="100" w:type="dxa"/>
-            </w:tcMar>
+            <w:shd w:color="auto" w:fill="auto" w:val="clear"/>
           </w:tcPr>
           <w:p>
             <w:pPr>
-              <w:widowControl w:val="0"/>
-              <w:rPr>
+              <w:pStyle w:val="Normal"/>
+              <w:widowControl w:val="false"/>
+              <w:rPr>
+                <w:b/>
                 <w:b/>
                 <w:color w:val="434343"/>
                 <w:sz w:val="24"/>
@@ -1703,13 +2005,13 @@
                 <w:sz w:val="24"/>
                 <w:szCs w:val="24"/>
               </w:rPr>
-              <w:lastRenderedPageBreak/>
               <w:t>What is acceptable:</w:t>
             </w:r>
           </w:p>
           <w:p>
             <w:pPr>
-              <w:widowControl w:val="0"/>
+              <w:pStyle w:val="Normal"/>
+              <w:widowControl w:val="false"/>
               <w:numPr>
                 <w:ilvl w:val="0"/>
                 <w:numId w:val="1"/>
@@ -1719,10 +2021,17 @@
                 <w:szCs w:val="24"/>
               </w:rPr>
             </w:pPr>
+            <w:r>
+              <w:rPr>
+                <w:sz w:val="24"/>
+                <w:szCs w:val="24"/>
+              </w:rPr>
+            </w:r>
           </w:p>
           <w:p>
             <w:pPr>
-              <w:widowControl w:val="0"/>
+              <w:pStyle w:val="Normal"/>
+              <w:widowControl w:val="false"/>
               <w:numPr>
                 <w:ilvl w:val="0"/>
                 <w:numId w:val="1"/>
@@ -1732,13 +2041,20 @@
                 <w:szCs w:val="24"/>
               </w:rPr>
             </w:pPr>
+            <w:r>
+              <w:rPr>
+                <w:sz w:val="24"/>
+                <w:szCs w:val="24"/>
+              </w:rPr>
+            </w:r>
           </w:p>
         </w:tc>
       </w:tr>
     </w:tbl>
     <w:p>
       <w:pPr>
-        <w:widowControl w:val="0"/>
+        <w:pStyle w:val="Normal"/>
+        <w:widowControl w:val="false"/>
         <w:jc w:val="center"/>
         <w:rPr>
           <w:color w:val="434343"/>
@@ -1758,14 +2074,9 @@
     </w:p>
     <w:p>
       <w:pPr>
-        <w:widowControl w:val="0"/>
-        <w:pBdr>
-          <w:top w:val="nil"/>
-          <w:left w:val="nil"/>
-          <w:bottom w:val="nil"/>
-          <w:right w:val="nil"/>
-          <w:between w:val="nil"/>
-        </w:pBdr>
+        <w:pStyle w:val="Normal"/>
+        <w:widowControl w:val="false"/>
+        <w:pBdr/>
         <w:jc w:val="center"/>
         <w:rPr>
           <w:color w:val="3369E8"/>
@@ -1773,359 +2084,52 @@
           <w:szCs w:val="40"/>
         </w:rPr>
       </w:pPr>
+      <w:r>
+        <w:rPr/>
+      </w:r>
     </w:p>
     <w:sectPr>
+      <w:type w:val="nextPage"/>
       <w:pgSz w:w="12240" w:h="15840"/>
-      <w:pgMar w:top="850" w:right="1440" w:bottom="1440" w:left="1440" w:header="0" w:footer="720" w:gutter="0"/>
-      <w:pgNumType w:start="1"/>
-      <w:cols w:space="720"/>
+      <w:pgMar w:left="1440" w:right="1440" w:header="0" w:top="850" w:footer="0" w:bottom="1440" w:gutter="0"/>
+      <w:pgNumType w:start="1" w:fmt="decimal"/>
+      <w:formProt w:val="false"/>
+      <w:textDirection w:val="lrTb"/>
+      <w:docGrid w:type="default" w:linePitch="100" w:charSpace="4096"/>
     </w:sectPr>
   </w:body>
 </w:document>
 </file>
 
 <file path=word/numbering.xml><?xml version="1.0" encoding="utf-8"?>
-<w:numbering xmlns:wpc="http://schemas.microsoft.com/office/word/2010/wordprocessingCanvas" xmlns:cx="http://schemas.microsoft.com/office/drawing/2014/chartex" xmlns:cx1="http://schemas.microsoft.com/office/drawing/2015/9/8/chartex" xmlns:cx2="http://schemas.microsoft.com/office/drawing/2015/10/21/chartex" xmlns:cx3="http://schemas.microsoft.com/office/drawing/2016/5/9/chartex" xmlns:cx4="http://schemas.microsoft.com/office/drawing/2016/5/10/chartex" xmlns:cx5="http://schemas.microsoft.com/office/drawing/2016/5/11/chartex" xmlns:cx6="http://schemas.microsoft.com/office/drawing/2016/5/12/chartex" xmlns:cx7="http://schemas.microsoft.com/office/drawing/2016/5/13/chartex" xmlns:cx8="http://schemas.microsoft.com/office/drawing/2016/5/14/chartex" xmlns:mc="http://schemas.openxmlformats.org/markup-compatibility/2006" xmlns:aink="http://schemas.microsoft.com/office/drawing/2016/ink" xmlns:am3d="http://schemas.microsoft.com/office/drawing/2017/model3d" xmlns:o="urn:schemas-microsoft-com:office:office" xmlns:r="http://schemas.openxmlformats.org/officeDocument/2006/relationships" xmlns:m="http://schemas.openxmlformats.org/officeDocument/2006/math" xmlns:v="urn:schemas-microsoft-com:vml" xmlns:wp14="http://schemas.microsoft.com/office/word/2010/wordprocessingDrawing" xmlns:wp="http://schemas.openxmlformats.org/drawingml/2006/wordprocessingDrawing" xmlns:w10="urn:schemas-microsoft-com:office:word" xmlns:w="http://schemas.openxmlformats.org/wordprocessingml/2006/main" xmlns:w14="http://schemas.microsoft.com/office/word/2010/wordml" xmlns:w15="http://schemas.microsoft.com/office/word/2012/wordml" xmlns:w16cex="http://schemas.microsoft.com/office/word/2018/wordml/cex" xmlns:w16cid="http://schemas.microsoft.com/office/word/2016/wordml/cid" xmlns:w16="http://schemas.microsoft.com/office/word/2018/wordml" xmlns:w16se="http://schemas.microsoft.com/office/word/2015/wordml/symex" xmlns:wpg="http://schemas.microsoft.com/office/word/2010/wordprocessingGroup" xmlns:wpi="http://schemas.microsoft.com/office/word/2010/wordprocessingInk" xmlns:wne="http://schemas.microsoft.com/office/word/2006/wordml" xmlns:wps="http://schemas.microsoft.com/office/word/2010/wordprocessingShape" mc:Ignorable="w14 w15 w16se w16cid w16 w16cex wp14">
-  <w:abstractNum w:abstractNumId="0" w15:restartNumberingAfterBreak="0">
-    <w:nsid w:val="14E1285C"/>
-    <w:multiLevelType w:val="multilevel"/>
-    <w:tmpl w:val="24DA2580"/>
-    <w:lvl w:ilvl="0">
-      <w:start w:val="1"/>
-      <w:numFmt w:val="bullet"/>
-      <w:lvlText w:val="●"/>
-      <w:lvlJc w:val="left"/>
-      <w:pPr>
-        <w:ind w:left="720" w:hanging="360"/>
-      </w:pPr>
-      <w:rPr>
-        <w:u w:val="none"/>
-      </w:rPr>
-    </w:lvl>
-    <w:lvl w:ilvl="1">
-      <w:start w:val="1"/>
-      <w:numFmt w:val="bullet"/>
-      <w:lvlText w:val="○"/>
-      <w:lvlJc w:val="left"/>
-      <w:pPr>
-        <w:ind w:left="1440" w:hanging="360"/>
-      </w:pPr>
-      <w:rPr>
-        <w:u w:val="none"/>
-      </w:rPr>
-    </w:lvl>
-    <w:lvl w:ilvl="2">
-      <w:start w:val="1"/>
-      <w:numFmt w:val="bullet"/>
-      <w:lvlText w:val="■"/>
-      <w:lvlJc w:val="left"/>
-      <w:pPr>
-        <w:ind w:left="2160" w:hanging="360"/>
-      </w:pPr>
-      <w:rPr>
-        <w:u w:val="none"/>
-      </w:rPr>
-    </w:lvl>
-    <w:lvl w:ilvl="3">
-      <w:start w:val="1"/>
-      <w:numFmt w:val="bullet"/>
-      <w:lvlText w:val="●"/>
-      <w:lvlJc w:val="left"/>
-      <w:pPr>
-        <w:ind w:left="2880" w:hanging="360"/>
-      </w:pPr>
-      <w:rPr>
-        <w:u w:val="none"/>
-      </w:rPr>
-    </w:lvl>
-    <w:lvl w:ilvl="4">
-      <w:start w:val="1"/>
-      <w:numFmt w:val="bullet"/>
-      <w:lvlText w:val="○"/>
-      <w:lvlJc w:val="left"/>
-      <w:pPr>
-        <w:ind w:left="3600" w:hanging="360"/>
-      </w:pPr>
-      <w:rPr>
-        <w:u w:val="none"/>
-      </w:rPr>
-    </w:lvl>
-    <w:lvl w:ilvl="5">
-      <w:start w:val="1"/>
-      <w:numFmt w:val="bullet"/>
-      <w:lvlText w:val="■"/>
-      <w:lvlJc w:val="left"/>
-      <w:pPr>
-        <w:ind w:left="4320" w:hanging="360"/>
-      </w:pPr>
-      <w:rPr>
-        <w:u w:val="none"/>
-      </w:rPr>
-    </w:lvl>
-    <w:lvl w:ilvl="6">
-      <w:start w:val="1"/>
-      <w:numFmt w:val="bullet"/>
-      <w:lvlText w:val="●"/>
-      <w:lvlJc w:val="left"/>
-      <w:pPr>
-        <w:ind w:left="5040" w:hanging="360"/>
-      </w:pPr>
-      <w:rPr>
-        <w:u w:val="none"/>
-      </w:rPr>
-    </w:lvl>
-    <w:lvl w:ilvl="7">
-      <w:start w:val="1"/>
-      <w:numFmt w:val="bullet"/>
-      <w:lvlText w:val="○"/>
-      <w:lvlJc w:val="left"/>
-      <w:pPr>
-        <w:ind w:left="5760" w:hanging="360"/>
-      </w:pPr>
-      <w:rPr>
-        <w:u w:val="none"/>
-      </w:rPr>
-    </w:lvl>
-    <w:lvl w:ilvl="8">
-      <w:start w:val="1"/>
-      <w:numFmt w:val="bullet"/>
-      <w:lvlText w:val="■"/>
-      <w:lvlJc w:val="left"/>
-      <w:pPr>
-        <w:ind w:left="6480" w:hanging="360"/>
-      </w:pPr>
-      <w:rPr>
-        <w:u w:val="none"/>
-      </w:rPr>
-    </w:lvl>
-  </w:abstractNum>
-  <w:abstractNum w:abstractNumId="1" w15:restartNumberingAfterBreak="0">
-    <w:nsid w:val="268205E6"/>
-    <w:multiLevelType w:val="multilevel"/>
-    <w:tmpl w:val="0EA2A552"/>
-    <w:lvl w:ilvl="0">
-      <w:start w:val="1"/>
-      <w:numFmt w:val="bullet"/>
-      <w:lvlText w:val="●"/>
-      <w:lvlJc w:val="left"/>
-      <w:pPr>
-        <w:ind w:left="720" w:hanging="360"/>
-      </w:pPr>
-      <w:rPr>
-        <w:rFonts w:ascii="Open Sans" w:eastAsia="Open Sans" w:hAnsi="Open Sans" w:cs="Open Sans"/>
-        <w:b w:val="0"/>
-        <w:i w:val="0"/>
-        <w:smallCaps w:val="0"/>
-        <w:strike w:val="0"/>
-        <w:color w:val="434343"/>
-        <w:sz w:val="20"/>
-        <w:szCs w:val="20"/>
-        <w:u w:val="none"/>
-        <w:shd w:val="clear" w:color="auto" w:fill="auto"/>
-        <w:vertAlign w:val="baseline"/>
-      </w:rPr>
-    </w:lvl>
-    <w:lvl w:ilvl="1">
-      <w:start w:val="1"/>
-      <w:numFmt w:val="bullet"/>
-      <w:lvlText w:val="○"/>
-      <w:lvlJc w:val="left"/>
-      <w:pPr>
-        <w:ind w:left="1440" w:hanging="360"/>
-      </w:pPr>
-      <w:rPr>
-        <w:rFonts w:ascii="Open Sans" w:eastAsia="Open Sans" w:hAnsi="Open Sans" w:cs="Open Sans"/>
-        <w:b w:val="0"/>
-        <w:i w:val="0"/>
-        <w:smallCaps w:val="0"/>
-        <w:strike w:val="0"/>
-        <w:color w:val="434343"/>
-        <w:sz w:val="20"/>
-        <w:szCs w:val="20"/>
-        <w:u w:val="none"/>
-        <w:shd w:val="clear" w:color="auto" w:fill="auto"/>
-        <w:vertAlign w:val="baseline"/>
-      </w:rPr>
-    </w:lvl>
-    <w:lvl w:ilvl="2">
-      <w:start w:val="1"/>
-      <w:numFmt w:val="bullet"/>
-      <w:lvlText w:val="■"/>
-      <w:lvlJc w:val="left"/>
-      <w:pPr>
-        <w:ind w:left="2160" w:hanging="360"/>
-      </w:pPr>
-      <w:rPr>
-        <w:rFonts w:ascii="Open Sans" w:eastAsia="Open Sans" w:hAnsi="Open Sans" w:cs="Open Sans"/>
-        <w:b w:val="0"/>
-        <w:i w:val="0"/>
-        <w:smallCaps w:val="0"/>
-        <w:strike w:val="0"/>
-        <w:color w:val="434343"/>
-        <w:sz w:val="20"/>
-        <w:szCs w:val="20"/>
-        <w:u w:val="none"/>
-        <w:shd w:val="clear" w:color="auto" w:fill="auto"/>
-        <w:vertAlign w:val="baseline"/>
-      </w:rPr>
-    </w:lvl>
-    <w:lvl w:ilvl="3">
-      <w:start w:val="1"/>
-      <w:numFmt w:val="bullet"/>
-      <w:lvlText w:val="●"/>
-      <w:lvlJc w:val="left"/>
-      <w:pPr>
-        <w:ind w:left="2880" w:hanging="360"/>
-      </w:pPr>
-      <w:rPr>
-        <w:rFonts w:ascii="Open Sans" w:eastAsia="Open Sans" w:hAnsi="Open Sans" w:cs="Open Sans"/>
-        <w:b w:val="0"/>
-        <w:i w:val="0"/>
-        <w:smallCaps w:val="0"/>
-        <w:strike w:val="0"/>
-        <w:color w:val="434343"/>
-        <w:sz w:val="20"/>
-        <w:szCs w:val="20"/>
-        <w:u w:val="none"/>
-        <w:shd w:val="clear" w:color="auto" w:fill="auto"/>
-        <w:vertAlign w:val="baseline"/>
-      </w:rPr>
-    </w:lvl>
-    <w:lvl w:ilvl="4">
-      <w:start w:val="1"/>
-      <w:numFmt w:val="bullet"/>
-      <w:lvlText w:val="○"/>
-      <w:lvlJc w:val="left"/>
-      <w:pPr>
-        <w:ind w:left="3600" w:hanging="360"/>
-      </w:pPr>
-      <w:rPr>
-        <w:rFonts w:ascii="Open Sans" w:eastAsia="Open Sans" w:hAnsi="Open Sans" w:cs="Open Sans"/>
-        <w:b w:val="0"/>
-        <w:i w:val="0"/>
-        <w:smallCaps w:val="0"/>
-        <w:strike w:val="0"/>
-        <w:color w:val="434343"/>
-        <w:sz w:val="20"/>
-        <w:szCs w:val="20"/>
-        <w:u w:val="none"/>
-        <w:shd w:val="clear" w:color="auto" w:fill="auto"/>
-        <w:vertAlign w:val="baseline"/>
-      </w:rPr>
-    </w:lvl>
-    <w:lvl w:ilvl="5">
-      <w:start w:val="1"/>
-      <w:numFmt w:val="bullet"/>
-      <w:lvlText w:val="■"/>
-      <w:lvlJc w:val="left"/>
-      <w:pPr>
-        <w:ind w:left="4320" w:hanging="360"/>
-      </w:pPr>
-      <w:rPr>
-        <w:rFonts w:ascii="Open Sans" w:eastAsia="Open Sans" w:hAnsi="Open Sans" w:cs="Open Sans"/>
-        <w:b w:val="0"/>
-        <w:i w:val="0"/>
-        <w:smallCaps w:val="0"/>
-        <w:strike w:val="0"/>
-        <w:color w:val="434343"/>
-        <w:sz w:val="20"/>
-        <w:szCs w:val="20"/>
-        <w:u w:val="none"/>
-        <w:shd w:val="clear" w:color="auto" w:fill="auto"/>
-        <w:vertAlign w:val="baseline"/>
-      </w:rPr>
-    </w:lvl>
-    <w:lvl w:ilvl="6">
-      <w:start w:val="1"/>
-      <w:numFmt w:val="bullet"/>
-      <w:lvlText w:val="●"/>
-      <w:lvlJc w:val="left"/>
-      <w:pPr>
-        <w:ind w:left="5040" w:hanging="360"/>
-      </w:pPr>
-      <w:rPr>
-        <w:rFonts w:ascii="Open Sans" w:eastAsia="Open Sans" w:hAnsi="Open Sans" w:cs="Open Sans"/>
-        <w:b w:val="0"/>
-        <w:i w:val="0"/>
-        <w:smallCaps w:val="0"/>
-        <w:strike w:val="0"/>
-        <w:color w:val="434343"/>
-        <w:sz w:val="20"/>
-        <w:szCs w:val="20"/>
-        <w:u w:val="none"/>
-        <w:shd w:val="clear" w:color="auto" w:fill="auto"/>
-        <w:vertAlign w:val="baseline"/>
-      </w:rPr>
-    </w:lvl>
-    <w:lvl w:ilvl="7">
-      <w:start w:val="1"/>
-      <w:numFmt w:val="bullet"/>
-      <w:lvlText w:val="○"/>
-      <w:lvlJc w:val="left"/>
-      <w:pPr>
-        <w:ind w:left="5760" w:hanging="360"/>
-      </w:pPr>
-      <w:rPr>
-        <w:rFonts w:ascii="Open Sans" w:eastAsia="Open Sans" w:hAnsi="Open Sans" w:cs="Open Sans"/>
-        <w:b w:val="0"/>
-        <w:i w:val="0"/>
-        <w:smallCaps w:val="0"/>
-        <w:strike w:val="0"/>
-        <w:color w:val="434343"/>
-        <w:sz w:val="20"/>
-        <w:szCs w:val="20"/>
-        <w:u w:val="none"/>
-        <w:shd w:val="clear" w:color="auto" w:fill="auto"/>
-        <w:vertAlign w:val="baseline"/>
-      </w:rPr>
-    </w:lvl>
-    <w:lvl w:ilvl="8">
-      <w:start w:val="1"/>
-      <w:numFmt w:val="bullet"/>
-      <w:lvlText w:val="■"/>
-      <w:lvlJc w:val="left"/>
-      <w:pPr>
-        <w:ind w:left="6480" w:hanging="360"/>
-      </w:pPr>
-      <w:rPr>
-        <w:rFonts w:ascii="Open Sans" w:eastAsia="Open Sans" w:hAnsi="Open Sans" w:cs="Open Sans"/>
-        <w:b w:val="0"/>
-        <w:i w:val="0"/>
-        <w:smallCaps w:val="0"/>
-        <w:strike w:val="0"/>
-        <w:color w:val="434343"/>
-        <w:sz w:val="20"/>
-        <w:szCs w:val="20"/>
-        <w:u w:val="none"/>
-        <w:shd w:val="clear" w:color="auto" w:fill="auto"/>
-        <w:vertAlign w:val="baseline"/>
-      </w:rPr>
-    </w:lvl>
-  </w:abstractNum>
-  <w:abstractNum w:abstractNumId="2" w15:restartNumberingAfterBreak="0">
-    <w:nsid w:val="355B1289"/>
-    <w:multiLevelType w:val="multilevel"/>
-    <w:tmpl w:val="8D04652E"/>
+<w:numbering xmlns:w="http://schemas.openxmlformats.org/wordprocessingml/2006/main" xmlns:o="urn:schemas-microsoft-com:office:office" xmlns:r="http://schemas.openxmlformats.org/officeDocument/2006/relationships" xmlns:v="urn:schemas-microsoft-com:vml">
+  <w:abstractNum w:abstractNumId="1">
     <w:lvl w:ilvl="0">
       <w:start w:val="1"/>
       <w:numFmt w:val="decimal"/>
       <w:lvlText w:val="%1."/>
       <w:lvlJc w:val="left"/>
       <w:pPr>
+        <w:tabs>
+          <w:tab w:val="num" w:pos="0"/>
+        </w:tabs>
         <w:ind w:left="720" w:hanging="360"/>
       </w:pPr>
       <w:rPr>
-        <w:rFonts w:ascii="Open Sans" w:eastAsia="Open Sans" w:hAnsi="Open Sans" w:cs="Open Sans"/>
-        <w:b w:val="0"/>
-        <w:i w:val="0"/>
-        <w:smallCaps w:val="0"/>
-        <w:strike w:val="0"/>
+        <w:smallCaps w:val="false"/>
+        <w:caps w:val="false"/>
+        <w:dstrike w:val="false"/>
+        <w:strike w:val="false"/>
+        <w:vertAlign w:val="baseline"/>
+        <w:position w:val="0"/>
+        <w:sz w:val="20"/>
+        <w:sz w:val="20"/>
+        <w:i w:val="false"/>
+        <w:u w:val="none"/>
+        <w:b w:val="false"/>
+        <w:szCs w:val="20"/>
+        <w:rFonts w:eastAsia="Open Sans" w:cs="Open Sans"/>
         <w:color w:val="434343"/>
-        <w:sz w:val="20"/>
-        <w:szCs w:val="20"/>
-        <w:u w:val="none"/>
-        <w:shd w:val="clear" w:color="auto" w:fill="auto"/>
-        <w:vertAlign w:val="baseline"/>
       </w:rPr>
     </w:lvl>
     <w:lvl w:ilvl="1">
@@ -2134,20 +2138,13 @@
       <w:lvlText w:val="○"/>
       <w:lvlJc w:val="left"/>
       <w:pPr>
+        <w:tabs>
+          <w:tab w:val="num" w:pos="0"/>
+        </w:tabs>
         <w:ind w:left="1440" w:hanging="360"/>
       </w:pPr>
       <w:rPr>
-        <w:rFonts w:ascii="Open Sans" w:eastAsia="Open Sans" w:hAnsi="Open Sans" w:cs="Open Sans"/>
-        <w:b w:val="0"/>
-        <w:i w:val="0"/>
-        <w:smallCaps w:val="0"/>
-        <w:strike w:val="0"/>
-        <w:color w:val="434343"/>
-        <w:sz w:val="20"/>
-        <w:szCs w:val="20"/>
-        <w:u w:val="none"/>
-        <w:shd w:val="clear" w:color="auto" w:fill="auto"/>
-        <w:vertAlign w:val="baseline"/>
+        <w:rFonts w:ascii="Open Sans" w:hAnsi="Open Sans" w:cs="Open Sans" w:hint="default"/>
       </w:rPr>
     </w:lvl>
     <w:lvl w:ilvl="2">
@@ -2156,20 +2153,13 @@
       <w:lvlText w:val="■"/>
       <w:lvlJc w:val="left"/>
       <w:pPr>
+        <w:tabs>
+          <w:tab w:val="num" w:pos="0"/>
+        </w:tabs>
         <w:ind w:left="2160" w:hanging="360"/>
       </w:pPr>
       <w:rPr>
-        <w:rFonts w:ascii="Open Sans" w:eastAsia="Open Sans" w:hAnsi="Open Sans" w:cs="Open Sans"/>
-        <w:b w:val="0"/>
-        <w:i w:val="0"/>
-        <w:smallCaps w:val="0"/>
-        <w:strike w:val="0"/>
-        <w:color w:val="434343"/>
-        <w:sz w:val="20"/>
-        <w:szCs w:val="20"/>
-        <w:u w:val="none"/>
-        <w:shd w:val="clear" w:color="auto" w:fill="auto"/>
-        <w:vertAlign w:val="baseline"/>
+        <w:rFonts w:ascii="Open Sans" w:hAnsi="Open Sans" w:cs="Open Sans" w:hint="default"/>
       </w:rPr>
     </w:lvl>
     <w:lvl w:ilvl="3">
@@ -2178,20 +2168,13 @@
       <w:lvlText w:val="●"/>
       <w:lvlJc w:val="left"/>
       <w:pPr>
+        <w:tabs>
+          <w:tab w:val="num" w:pos="0"/>
+        </w:tabs>
         <w:ind w:left="2880" w:hanging="360"/>
       </w:pPr>
       <w:rPr>
-        <w:rFonts w:ascii="Open Sans" w:eastAsia="Open Sans" w:hAnsi="Open Sans" w:cs="Open Sans"/>
-        <w:b w:val="0"/>
-        <w:i w:val="0"/>
-        <w:smallCaps w:val="0"/>
-        <w:strike w:val="0"/>
-        <w:color w:val="434343"/>
-        <w:sz w:val="20"/>
-        <w:szCs w:val="20"/>
-        <w:u w:val="none"/>
-        <w:shd w:val="clear" w:color="auto" w:fill="auto"/>
-        <w:vertAlign w:val="baseline"/>
+        <w:rFonts w:ascii="Open Sans" w:hAnsi="Open Sans" w:cs="Open Sans" w:hint="default"/>
       </w:rPr>
     </w:lvl>
     <w:lvl w:ilvl="4">
@@ -2200,20 +2183,13 @@
       <w:lvlText w:val="○"/>
       <w:lvlJc w:val="left"/>
       <w:pPr>
+        <w:tabs>
+          <w:tab w:val="num" w:pos="0"/>
+        </w:tabs>
         <w:ind w:left="3600" w:hanging="360"/>
       </w:pPr>
       <w:rPr>
-        <w:rFonts w:ascii="Open Sans" w:eastAsia="Open Sans" w:hAnsi="Open Sans" w:cs="Open Sans"/>
-        <w:b w:val="0"/>
-        <w:i w:val="0"/>
-        <w:smallCaps w:val="0"/>
-        <w:strike w:val="0"/>
-        <w:color w:val="434343"/>
-        <w:sz w:val="20"/>
-        <w:szCs w:val="20"/>
-        <w:u w:val="none"/>
-        <w:shd w:val="clear" w:color="auto" w:fill="auto"/>
-        <w:vertAlign w:val="baseline"/>
+        <w:rFonts w:ascii="Open Sans" w:hAnsi="Open Sans" w:cs="Open Sans" w:hint="default"/>
       </w:rPr>
     </w:lvl>
     <w:lvl w:ilvl="5">
@@ -2222,20 +2198,13 @@
       <w:lvlText w:val="■"/>
       <w:lvlJc w:val="left"/>
       <w:pPr>
+        <w:tabs>
+          <w:tab w:val="num" w:pos="0"/>
+        </w:tabs>
         <w:ind w:left="4320" w:hanging="360"/>
       </w:pPr>
       <w:rPr>
-        <w:rFonts w:ascii="Open Sans" w:eastAsia="Open Sans" w:hAnsi="Open Sans" w:cs="Open Sans"/>
-        <w:b w:val="0"/>
-        <w:i w:val="0"/>
-        <w:smallCaps w:val="0"/>
-        <w:strike w:val="0"/>
-        <w:color w:val="434343"/>
-        <w:sz w:val="20"/>
-        <w:szCs w:val="20"/>
-        <w:u w:val="none"/>
-        <w:shd w:val="clear" w:color="auto" w:fill="auto"/>
-        <w:vertAlign w:val="baseline"/>
+        <w:rFonts w:ascii="Open Sans" w:hAnsi="Open Sans" w:cs="Open Sans" w:hint="default"/>
       </w:rPr>
     </w:lvl>
     <w:lvl w:ilvl="6">
@@ -2244,20 +2213,13 @@
       <w:lvlText w:val="●"/>
       <w:lvlJc w:val="left"/>
       <w:pPr>
+        <w:tabs>
+          <w:tab w:val="num" w:pos="0"/>
+        </w:tabs>
         <w:ind w:left="5040" w:hanging="360"/>
       </w:pPr>
       <w:rPr>
-        <w:rFonts w:ascii="Open Sans" w:eastAsia="Open Sans" w:hAnsi="Open Sans" w:cs="Open Sans"/>
-        <w:b w:val="0"/>
-        <w:i w:val="0"/>
-        <w:smallCaps w:val="0"/>
-        <w:strike w:val="0"/>
-        <w:color w:val="434343"/>
-        <w:sz w:val="20"/>
-        <w:szCs w:val="20"/>
-        <w:u w:val="none"/>
-        <w:shd w:val="clear" w:color="auto" w:fill="auto"/>
-        <w:vertAlign w:val="baseline"/>
+        <w:rFonts w:ascii="Open Sans" w:hAnsi="Open Sans" w:cs="Open Sans" w:hint="default"/>
       </w:rPr>
     </w:lvl>
     <w:lvl w:ilvl="7">
@@ -2266,20 +2228,13 @@
       <w:lvlText w:val="○"/>
       <w:lvlJc w:val="left"/>
       <w:pPr>
+        <w:tabs>
+          <w:tab w:val="num" w:pos="0"/>
+        </w:tabs>
         <w:ind w:left="5760" w:hanging="360"/>
       </w:pPr>
       <w:rPr>
-        <w:rFonts w:ascii="Open Sans" w:eastAsia="Open Sans" w:hAnsi="Open Sans" w:cs="Open Sans"/>
-        <w:b w:val="0"/>
-        <w:i w:val="0"/>
-        <w:smallCaps w:val="0"/>
-        <w:strike w:val="0"/>
-        <w:color w:val="434343"/>
-        <w:sz w:val="20"/>
-        <w:szCs w:val="20"/>
-        <w:u w:val="none"/>
-        <w:shd w:val="clear" w:color="auto" w:fill="auto"/>
-        <w:vertAlign w:val="baseline"/>
+        <w:rFonts w:ascii="Open Sans" w:hAnsi="Open Sans" w:cs="Open Sans" w:hint="default"/>
       </w:rPr>
     </w:lvl>
     <w:lvl w:ilvl="8">
@@ -2288,37 +2243,30 @@
       <w:lvlText w:val="■"/>
       <w:lvlJc w:val="left"/>
       <w:pPr>
+        <w:tabs>
+          <w:tab w:val="num" w:pos="0"/>
+        </w:tabs>
         <w:ind w:left="6480" w:hanging="360"/>
       </w:pPr>
       <w:rPr>
-        <w:rFonts w:ascii="Open Sans" w:eastAsia="Open Sans" w:hAnsi="Open Sans" w:cs="Open Sans"/>
-        <w:b w:val="0"/>
-        <w:i w:val="0"/>
-        <w:smallCaps w:val="0"/>
-        <w:strike w:val="0"/>
-        <w:color w:val="434343"/>
-        <w:sz w:val="20"/>
-        <w:szCs w:val="20"/>
-        <w:u w:val="none"/>
-        <w:shd w:val="clear" w:color="auto" w:fill="auto"/>
-        <w:vertAlign w:val="baseline"/>
+        <w:rFonts w:ascii="Open Sans" w:hAnsi="Open Sans" w:cs="Open Sans" w:hint="default"/>
       </w:rPr>
     </w:lvl>
   </w:abstractNum>
-  <w:abstractNum w:abstractNumId="3" w15:restartNumberingAfterBreak="0">
-    <w:nsid w:val="522F240E"/>
-    <w:multiLevelType w:val="multilevel"/>
-    <w:tmpl w:val="D57EC958"/>
+  <w:abstractNum w:abstractNumId="2">
     <w:lvl w:ilvl="0">
       <w:start w:val="1"/>
       <w:numFmt w:val="bullet"/>
       <w:lvlText w:val="●"/>
       <w:lvlJc w:val="left"/>
       <w:pPr>
+        <w:tabs>
+          <w:tab w:val="num" w:pos="0"/>
+        </w:tabs>
         <w:ind w:left="720" w:hanging="360"/>
       </w:pPr>
       <w:rPr>
-        <w:u w:val="none"/>
+        <w:rFonts w:ascii="Open Sans" w:hAnsi="Open Sans" w:cs="Open Sans" w:hint="default"/>
       </w:rPr>
     </w:lvl>
     <w:lvl w:ilvl="1">
@@ -2327,10 +2275,13 @@
       <w:lvlText w:val="○"/>
       <w:lvlJc w:val="left"/>
       <w:pPr>
+        <w:tabs>
+          <w:tab w:val="num" w:pos="0"/>
+        </w:tabs>
         <w:ind w:left="1440" w:hanging="360"/>
       </w:pPr>
       <w:rPr>
-        <w:u w:val="none"/>
+        <w:rFonts w:ascii="Open Sans" w:hAnsi="Open Sans" w:cs="Open Sans" w:hint="default"/>
       </w:rPr>
     </w:lvl>
     <w:lvl w:ilvl="2">
@@ -2339,10 +2290,13 @@
       <w:lvlText w:val="■"/>
       <w:lvlJc w:val="left"/>
       <w:pPr>
+        <w:tabs>
+          <w:tab w:val="num" w:pos="0"/>
+        </w:tabs>
         <w:ind w:left="2160" w:hanging="360"/>
       </w:pPr>
       <w:rPr>
-        <w:u w:val="none"/>
+        <w:rFonts w:ascii="Open Sans" w:hAnsi="Open Sans" w:cs="Open Sans" w:hint="default"/>
       </w:rPr>
     </w:lvl>
     <w:lvl w:ilvl="3">
@@ -2351,10 +2305,13 @@
       <w:lvlText w:val="●"/>
       <w:lvlJc w:val="left"/>
       <w:pPr>
+        <w:tabs>
+          <w:tab w:val="num" w:pos="0"/>
+        </w:tabs>
         <w:ind w:left="2880" w:hanging="360"/>
       </w:pPr>
       <w:rPr>
-        <w:u w:val="none"/>
+        <w:rFonts w:ascii="Open Sans" w:hAnsi="Open Sans" w:cs="Open Sans" w:hint="default"/>
       </w:rPr>
     </w:lvl>
     <w:lvl w:ilvl="4">
@@ -2363,10 +2320,13 @@
       <w:lvlText w:val="○"/>
       <w:lvlJc w:val="left"/>
       <w:pPr>
+        <w:tabs>
+          <w:tab w:val="num" w:pos="0"/>
+        </w:tabs>
         <w:ind w:left="3600" w:hanging="360"/>
       </w:pPr>
       <w:rPr>
-        <w:u w:val="none"/>
+        <w:rFonts w:ascii="Open Sans" w:hAnsi="Open Sans" w:cs="Open Sans" w:hint="default"/>
       </w:rPr>
     </w:lvl>
     <w:lvl w:ilvl="5">
@@ -2375,10 +2335,13 @@
       <w:lvlText w:val="■"/>
       <w:lvlJc w:val="left"/>
       <w:pPr>
+        <w:tabs>
+          <w:tab w:val="num" w:pos="0"/>
+        </w:tabs>
         <w:ind w:left="4320" w:hanging="360"/>
       </w:pPr>
       <w:rPr>
-        <w:u w:val="none"/>
+        <w:rFonts w:ascii="Open Sans" w:hAnsi="Open Sans" w:cs="Open Sans" w:hint="default"/>
       </w:rPr>
     </w:lvl>
     <w:lvl w:ilvl="6">
@@ -2387,10 +2350,13 @@
       <w:lvlText w:val="●"/>
       <w:lvlJc w:val="left"/>
       <w:pPr>
+        <w:tabs>
+          <w:tab w:val="num" w:pos="0"/>
+        </w:tabs>
         <w:ind w:left="5040" w:hanging="360"/>
       </w:pPr>
       <w:rPr>
-        <w:u w:val="none"/>
+        <w:rFonts w:ascii="Open Sans" w:hAnsi="Open Sans" w:cs="Open Sans" w:hint="default"/>
       </w:rPr>
     </w:lvl>
     <w:lvl w:ilvl="7">
@@ -2399,10 +2365,13 @@
       <w:lvlText w:val="○"/>
       <w:lvlJc w:val="left"/>
       <w:pPr>
+        <w:tabs>
+          <w:tab w:val="num" w:pos="0"/>
+        </w:tabs>
         <w:ind w:left="5760" w:hanging="360"/>
       </w:pPr>
       <w:rPr>
-        <w:u w:val="none"/>
+        <w:rFonts w:ascii="Open Sans" w:hAnsi="Open Sans" w:cs="Open Sans" w:hint="default"/>
       </w:rPr>
     </w:lvl>
     <w:lvl w:ilvl="8">
@@ -2411,27 +2380,30 @@
       <w:lvlText w:val="■"/>
       <w:lvlJc w:val="left"/>
       <w:pPr>
+        <w:tabs>
+          <w:tab w:val="num" w:pos="0"/>
+        </w:tabs>
         <w:ind w:left="6480" w:hanging="360"/>
       </w:pPr>
       <w:rPr>
-        <w:u w:val="none"/>
+        <w:rFonts w:ascii="Open Sans" w:hAnsi="Open Sans" w:cs="Open Sans" w:hint="default"/>
       </w:rPr>
     </w:lvl>
   </w:abstractNum>
-  <w:abstractNum w:abstractNumId="4" w15:restartNumberingAfterBreak="0">
-    <w:nsid w:val="5B48259B"/>
-    <w:multiLevelType w:val="multilevel"/>
-    <w:tmpl w:val="A762D9AC"/>
+  <w:abstractNum w:abstractNumId="3">
     <w:lvl w:ilvl="0">
       <w:start w:val="1"/>
       <w:numFmt w:val="bullet"/>
       <w:lvlText w:val="●"/>
       <w:lvlJc w:val="left"/>
       <w:pPr>
+        <w:tabs>
+          <w:tab w:val="num" w:pos="0"/>
+        </w:tabs>
         <w:ind w:left="720" w:hanging="360"/>
       </w:pPr>
       <w:rPr>
-        <w:u w:val="none"/>
+        <w:rFonts w:ascii="Open Sans" w:hAnsi="Open Sans" w:cs="Open Sans" w:hint="default"/>
       </w:rPr>
     </w:lvl>
     <w:lvl w:ilvl="1">
@@ -2440,10 +2412,13 @@
       <w:lvlText w:val="○"/>
       <w:lvlJc w:val="left"/>
       <w:pPr>
+        <w:tabs>
+          <w:tab w:val="num" w:pos="0"/>
+        </w:tabs>
         <w:ind w:left="1440" w:hanging="360"/>
       </w:pPr>
       <w:rPr>
-        <w:u w:val="none"/>
+        <w:rFonts w:ascii="Open Sans" w:hAnsi="Open Sans" w:cs="Open Sans" w:hint="default"/>
       </w:rPr>
     </w:lvl>
     <w:lvl w:ilvl="2">
@@ -2452,10 +2427,13 @@
       <w:lvlText w:val="■"/>
       <w:lvlJc w:val="left"/>
       <w:pPr>
+        <w:tabs>
+          <w:tab w:val="num" w:pos="0"/>
+        </w:tabs>
         <w:ind w:left="2160" w:hanging="360"/>
       </w:pPr>
       <w:rPr>
-        <w:u w:val="none"/>
+        <w:rFonts w:ascii="Open Sans" w:hAnsi="Open Sans" w:cs="Open Sans" w:hint="default"/>
       </w:rPr>
     </w:lvl>
     <w:lvl w:ilvl="3">
@@ -2464,10 +2442,13 @@
       <w:lvlText w:val="●"/>
       <w:lvlJc w:val="left"/>
       <w:pPr>
+        <w:tabs>
+          <w:tab w:val="num" w:pos="0"/>
+        </w:tabs>
         <w:ind w:left="2880" w:hanging="360"/>
       </w:pPr>
       <w:rPr>
-        <w:u w:val="none"/>
+        <w:rFonts w:ascii="Open Sans" w:hAnsi="Open Sans" w:cs="Open Sans" w:hint="default"/>
       </w:rPr>
     </w:lvl>
     <w:lvl w:ilvl="4">
@@ -2476,10 +2457,13 @@
       <w:lvlText w:val="○"/>
       <w:lvlJc w:val="left"/>
       <w:pPr>
+        <w:tabs>
+          <w:tab w:val="num" w:pos="0"/>
+        </w:tabs>
         <w:ind w:left="3600" w:hanging="360"/>
       </w:pPr>
       <w:rPr>
-        <w:u w:val="none"/>
+        <w:rFonts w:ascii="Open Sans" w:hAnsi="Open Sans" w:cs="Open Sans" w:hint="default"/>
       </w:rPr>
     </w:lvl>
     <w:lvl w:ilvl="5">
@@ -2488,10 +2472,13 @@
       <w:lvlText w:val="■"/>
       <w:lvlJc w:val="left"/>
       <w:pPr>
+        <w:tabs>
+          <w:tab w:val="num" w:pos="0"/>
+        </w:tabs>
         <w:ind w:left="4320" w:hanging="360"/>
       </w:pPr>
       <w:rPr>
-        <w:u w:val="none"/>
+        <w:rFonts w:ascii="Open Sans" w:hAnsi="Open Sans" w:cs="Open Sans" w:hint="default"/>
       </w:rPr>
     </w:lvl>
     <w:lvl w:ilvl="6">
@@ -2500,10 +2487,13 @@
       <w:lvlText w:val="●"/>
       <w:lvlJc w:val="left"/>
       <w:pPr>
+        <w:tabs>
+          <w:tab w:val="num" w:pos="0"/>
+        </w:tabs>
         <w:ind w:left="5040" w:hanging="360"/>
       </w:pPr>
       <w:rPr>
-        <w:u w:val="none"/>
+        <w:rFonts w:ascii="Open Sans" w:hAnsi="Open Sans" w:cs="Open Sans" w:hint="default"/>
       </w:rPr>
     </w:lvl>
     <w:lvl w:ilvl="7">
@@ -2512,10 +2502,13 @@
       <w:lvlText w:val="○"/>
       <w:lvlJc w:val="left"/>
       <w:pPr>
+        <w:tabs>
+          <w:tab w:val="num" w:pos="0"/>
+        </w:tabs>
         <w:ind w:left="5760" w:hanging="360"/>
       </w:pPr>
       <w:rPr>
-        <w:u w:val="none"/>
+        <w:rFonts w:ascii="Open Sans" w:hAnsi="Open Sans" w:cs="Open Sans" w:hint="default"/>
       </w:rPr>
     </w:lvl>
     <w:lvl w:ilvl="8">
@@ -2524,37 +2517,30 @@
       <w:lvlText w:val="■"/>
       <w:lvlJc w:val="left"/>
       <w:pPr>
+        <w:tabs>
+          <w:tab w:val="num" w:pos="0"/>
+        </w:tabs>
         <w:ind w:left="6480" w:hanging="360"/>
       </w:pPr>
       <w:rPr>
-        <w:u w:val="none"/>
+        <w:rFonts w:ascii="Open Sans" w:hAnsi="Open Sans" w:cs="Open Sans" w:hint="default"/>
       </w:rPr>
     </w:lvl>
   </w:abstractNum>
-  <w:abstractNum w:abstractNumId="5" w15:restartNumberingAfterBreak="0">
-    <w:nsid w:val="6492073B"/>
-    <w:multiLevelType w:val="multilevel"/>
-    <w:tmpl w:val="4AAAE208"/>
+  <w:abstractNum w:abstractNumId="4">
     <w:lvl w:ilvl="0">
       <w:start w:val="1"/>
       <w:numFmt w:val="bullet"/>
       <w:lvlText w:val="●"/>
       <w:lvlJc w:val="left"/>
       <w:pPr>
+        <w:tabs>
+          <w:tab w:val="num" w:pos="0"/>
+        </w:tabs>
         <w:ind w:left="720" w:hanging="360"/>
       </w:pPr>
       <w:rPr>
-        <w:rFonts w:ascii="Open Sans" w:eastAsia="Open Sans" w:hAnsi="Open Sans" w:cs="Open Sans"/>
-        <w:b w:val="0"/>
-        <w:i w:val="0"/>
-        <w:smallCaps w:val="0"/>
-        <w:strike w:val="0"/>
-        <w:color w:val="434343"/>
-        <w:sz w:val="20"/>
-        <w:szCs w:val="20"/>
-        <w:u w:val="none"/>
-        <w:shd w:val="clear" w:color="auto" w:fill="auto"/>
-        <w:vertAlign w:val="baseline"/>
+        <w:rFonts w:ascii="Open Sans" w:hAnsi="Open Sans" w:cs="Open Sans" w:hint="default"/>
       </w:rPr>
     </w:lvl>
     <w:lvl w:ilvl="1">
@@ -2563,20 +2549,13 @@
       <w:lvlText w:val="○"/>
       <w:lvlJc w:val="left"/>
       <w:pPr>
+        <w:tabs>
+          <w:tab w:val="num" w:pos="0"/>
+        </w:tabs>
         <w:ind w:left="1440" w:hanging="360"/>
       </w:pPr>
       <w:rPr>
-        <w:rFonts w:ascii="Open Sans" w:eastAsia="Open Sans" w:hAnsi="Open Sans" w:cs="Open Sans"/>
-        <w:b w:val="0"/>
-        <w:i w:val="0"/>
-        <w:smallCaps w:val="0"/>
-        <w:strike w:val="0"/>
-        <w:color w:val="434343"/>
-        <w:sz w:val="20"/>
-        <w:szCs w:val="20"/>
-        <w:u w:val="none"/>
-        <w:shd w:val="clear" w:color="auto" w:fill="auto"/>
-        <w:vertAlign w:val="baseline"/>
+        <w:rFonts w:ascii="Open Sans" w:hAnsi="Open Sans" w:cs="Open Sans" w:hint="default"/>
       </w:rPr>
     </w:lvl>
     <w:lvl w:ilvl="2">
@@ -2585,20 +2564,13 @@
       <w:lvlText w:val="■"/>
       <w:lvlJc w:val="left"/>
       <w:pPr>
+        <w:tabs>
+          <w:tab w:val="num" w:pos="0"/>
+        </w:tabs>
         <w:ind w:left="2160" w:hanging="360"/>
       </w:pPr>
       <w:rPr>
-        <w:rFonts w:ascii="Open Sans" w:eastAsia="Open Sans" w:hAnsi="Open Sans" w:cs="Open Sans"/>
-        <w:b w:val="0"/>
-        <w:i w:val="0"/>
-        <w:smallCaps w:val="0"/>
-        <w:strike w:val="0"/>
-        <w:color w:val="434343"/>
-        <w:sz w:val="20"/>
-        <w:szCs w:val="20"/>
-        <w:u w:val="none"/>
-        <w:shd w:val="clear" w:color="auto" w:fill="auto"/>
-        <w:vertAlign w:val="baseline"/>
+        <w:rFonts w:ascii="Open Sans" w:hAnsi="Open Sans" w:cs="Open Sans" w:hint="default"/>
       </w:rPr>
     </w:lvl>
     <w:lvl w:ilvl="3">
@@ -2607,20 +2579,13 @@
       <w:lvlText w:val="●"/>
       <w:lvlJc w:val="left"/>
       <w:pPr>
+        <w:tabs>
+          <w:tab w:val="num" w:pos="0"/>
+        </w:tabs>
         <w:ind w:left="2880" w:hanging="360"/>
       </w:pPr>
       <w:rPr>
-        <w:rFonts w:ascii="Open Sans" w:eastAsia="Open Sans" w:hAnsi="Open Sans" w:cs="Open Sans"/>
-        <w:b w:val="0"/>
-        <w:i w:val="0"/>
-        <w:smallCaps w:val="0"/>
-        <w:strike w:val="0"/>
-        <w:color w:val="434343"/>
-        <w:sz w:val="20"/>
-        <w:szCs w:val="20"/>
-        <w:u w:val="none"/>
-        <w:shd w:val="clear" w:color="auto" w:fill="auto"/>
-        <w:vertAlign w:val="baseline"/>
+        <w:rFonts w:ascii="Open Sans" w:hAnsi="Open Sans" w:cs="Open Sans" w:hint="default"/>
       </w:rPr>
     </w:lvl>
     <w:lvl w:ilvl="4">
@@ -2629,20 +2594,13 @@
       <w:lvlText w:val="○"/>
       <w:lvlJc w:val="left"/>
       <w:pPr>
+        <w:tabs>
+          <w:tab w:val="num" w:pos="0"/>
+        </w:tabs>
         <w:ind w:left="3600" w:hanging="360"/>
       </w:pPr>
       <w:rPr>
-        <w:rFonts w:ascii="Open Sans" w:eastAsia="Open Sans" w:hAnsi="Open Sans" w:cs="Open Sans"/>
-        <w:b w:val="0"/>
-        <w:i w:val="0"/>
-        <w:smallCaps w:val="0"/>
-        <w:strike w:val="0"/>
-        <w:color w:val="434343"/>
-        <w:sz w:val="20"/>
-        <w:szCs w:val="20"/>
-        <w:u w:val="none"/>
-        <w:shd w:val="clear" w:color="auto" w:fill="auto"/>
-        <w:vertAlign w:val="baseline"/>
+        <w:rFonts w:ascii="Open Sans" w:hAnsi="Open Sans" w:cs="Open Sans" w:hint="default"/>
       </w:rPr>
     </w:lvl>
     <w:lvl w:ilvl="5">
@@ -2651,20 +2609,13 @@
       <w:lvlText w:val="■"/>
       <w:lvlJc w:val="left"/>
       <w:pPr>
+        <w:tabs>
+          <w:tab w:val="num" w:pos="0"/>
+        </w:tabs>
         <w:ind w:left="4320" w:hanging="360"/>
       </w:pPr>
       <w:rPr>
-        <w:rFonts w:ascii="Open Sans" w:eastAsia="Open Sans" w:hAnsi="Open Sans" w:cs="Open Sans"/>
-        <w:b w:val="0"/>
-        <w:i w:val="0"/>
-        <w:smallCaps w:val="0"/>
-        <w:strike w:val="0"/>
-        <w:color w:val="434343"/>
-        <w:sz w:val="20"/>
-        <w:szCs w:val="20"/>
-        <w:u w:val="none"/>
-        <w:shd w:val="clear" w:color="auto" w:fill="auto"/>
-        <w:vertAlign w:val="baseline"/>
+        <w:rFonts w:ascii="Open Sans" w:hAnsi="Open Sans" w:cs="Open Sans" w:hint="default"/>
       </w:rPr>
     </w:lvl>
     <w:lvl w:ilvl="6">
@@ -2673,20 +2624,13 @@
       <w:lvlText w:val="●"/>
       <w:lvlJc w:val="left"/>
       <w:pPr>
+        <w:tabs>
+          <w:tab w:val="num" w:pos="0"/>
+        </w:tabs>
         <w:ind w:left="5040" w:hanging="360"/>
       </w:pPr>
       <w:rPr>
-        <w:rFonts w:ascii="Open Sans" w:eastAsia="Open Sans" w:hAnsi="Open Sans" w:cs="Open Sans"/>
-        <w:b w:val="0"/>
-        <w:i w:val="0"/>
-        <w:smallCaps w:val="0"/>
-        <w:strike w:val="0"/>
-        <w:color w:val="434343"/>
-        <w:sz w:val="20"/>
-        <w:szCs w:val="20"/>
-        <w:u w:val="none"/>
-        <w:shd w:val="clear" w:color="auto" w:fill="auto"/>
-        <w:vertAlign w:val="baseline"/>
+        <w:rFonts w:ascii="Open Sans" w:hAnsi="Open Sans" w:cs="Open Sans" w:hint="default"/>
       </w:rPr>
     </w:lvl>
     <w:lvl w:ilvl="7">
@@ -2695,20 +2639,13 @@
       <w:lvlText w:val="○"/>
       <w:lvlJc w:val="left"/>
       <w:pPr>
+        <w:tabs>
+          <w:tab w:val="num" w:pos="0"/>
+        </w:tabs>
         <w:ind w:left="5760" w:hanging="360"/>
       </w:pPr>
       <w:rPr>
-        <w:rFonts w:ascii="Open Sans" w:eastAsia="Open Sans" w:hAnsi="Open Sans" w:cs="Open Sans"/>
-        <w:b w:val="0"/>
-        <w:i w:val="0"/>
-        <w:smallCaps w:val="0"/>
-        <w:strike w:val="0"/>
-        <w:color w:val="434343"/>
-        <w:sz w:val="20"/>
-        <w:szCs w:val="20"/>
-        <w:u w:val="none"/>
-        <w:shd w:val="clear" w:color="auto" w:fill="auto"/>
-        <w:vertAlign w:val="baseline"/>
+        <w:rFonts w:ascii="Open Sans" w:hAnsi="Open Sans" w:cs="Open Sans" w:hint="default"/>
       </w:rPr>
     </w:lvl>
     <w:lvl w:ilvl="8">
@@ -2717,33 +2654,163 @@
       <w:lvlText w:val="■"/>
       <w:lvlJc w:val="left"/>
       <w:pPr>
+        <w:tabs>
+          <w:tab w:val="num" w:pos="0"/>
+        </w:tabs>
         <w:ind w:left="6480" w:hanging="360"/>
       </w:pPr>
       <w:rPr>
-        <w:rFonts w:ascii="Open Sans" w:eastAsia="Open Sans" w:hAnsi="Open Sans" w:cs="Open Sans"/>
-        <w:b w:val="0"/>
-        <w:i w:val="0"/>
-        <w:smallCaps w:val="0"/>
-        <w:strike w:val="0"/>
-        <w:color w:val="434343"/>
-        <w:sz w:val="20"/>
-        <w:szCs w:val="20"/>
-        <w:u w:val="none"/>
-        <w:shd w:val="clear" w:color="auto" w:fill="auto"/>
-        <w:vertAlign w:val="baseline"/>
+        <w:rFonts w:ascii="Open Sans" w:hAnsi="Open Sans" w:cs="Open Sans" w:hint="default"/>
       </w:rPr>
     </w:lvl>
   </w:abstractNum>
-  <w:abstractNum w:abstractNumId="6" w15:restartNumberingAfterBreak="0">
-    <w:nsid w:val="6AFC1CCE"/>
-    <w:multiLevelType w:val="multilevel"/>
-    <w:tmpl w:val="60E46718"/>
+  <w:abstractNum w:abstractNumId="5">
+    <w:lvl w:ilvl="0">
+      <w:start w:val="1"/>
+      <w:numFmt w:val="bullet"/>
+      <w:lvlText w:val="●"/>
+      <w:lvlJc w:val="left"/>
+      <w:pPr>
+        <w:tabs>
+          <w:tab w:val="num" w:pos="0"/>
+        </w:tabs>
+        <w:ind w:left="720" w:hanging="360"/>
+      </w:pPr>
+      <w:rPr>
+        <w:rFonts w:ascii="Open Sans" w:hAnsi="Open Sans" w:cs="Open Sans" w:hint="default"/>
+      </w:rPr>
+    </w:lvl>
+    <w:lvl w:ilvl="1">
+      <w:start w:val="1"/>
+      <w:numFmt w:val="bullet"/>
+      <w:lvlText w:val="○"/>
+      <w:lvlJc w:val="left"/>
+      <w:pPr>
+        <w:tabs>
+          <w:tab w:val="num" w:pos="0"/>
+        </w:tabs>
+        <w:ind w:left="1440" w:hanging="360"/>
+      </w:pPr>
+      <w:rPr>
+        <w:rFonts w:ascii="Open Sans" w:hAnsi="Open Sans" w:cs="Open Sans" w:hint="default"/>
+      </w:rPr>
+    </w:lvl>
+    <w:lvl w:ilvl="2">
+      <w:start w:val="1"/>
+      <w:numFmt w:val="bullet"/>
+      <w:lvlText w:val="■"/>
+      <w:lvlJc w:val="left"/>
+      <w:pPr>
+        <w:tabs>
+          <w:tab w:val="num" w:pos="0"/>
+        </w:tabs>
+        <w:ind w:left="2160" w:hanging="360"/>
+      </w:pPr>
+      <w:rPr>
+        <w:rFonts w:ascii="Open Sans" w:hAnsi="Open Sans" w:cs="Open Sans" w:hint="default"/>
+      </w:rPr>
+    </w:lvl>
+    <w:lvl w:ilvl="3">
+      <w:start w:val="1"/>
+      <w:numFmt w:val="bullet"/>
+      <w:lvlText w:val="●"/>
+      <w:lvlJc w:val="left"/>
+      <w:pPr>
+        <w:tabs>
+          <w:tab w:val="num" w:pos="0"/>
+        </w:tabs>
+        <w:ind w:left="2880" w:hanging="360"/>
+      </w:pPr>
+      <w:rPr>
+        <w:rFonts w:ascii="Open Sans" w:hAnsi="Open Sans" w:cs="Open Sans" w:hint="default"/>
+      </w:rPr>
+    </w:lvl>
+    <w:lvl w:ilvl="4">
+      <w:start w:val="1"/>
+      <w:numFmt w:val="bullet"/>
+      <w:lvlText w:val="○"/>
+      <w:lvlJc w:val="left"/>
+      <w:pPr>
+        <w:tabs>
+          <w:tab w:val="num" w:pos="0"/>
+        </w:tabs>
+        <w:ind w:left="3600" w:hanging="360"/>
+      </w:pPr>
+      <w:rPr>
+        <w:rFonts w:ascii="Open Sans" w:hAnsi="Open Sans" w:cs="Open Sans" w:hint="default"/>
+      </w:rPr>
+    </w:lvl>
+    <w:lvl w:ilvl="5">
+      <w:start w:val="1"/>
+      <w:numFmt w:val="bullet"/>
+      <w:lvlText w:val="■"/>
+      <w:lvlJc w:val="left"/>
+      <w:pPr>
+        <w:tabs>
+          <w:tab w:val="num" w:pos="0"/>
+        </w:tabs>
+        <w:ind w:left="4320" w:hanging="360"/>
+      </w:pPr>
+      <w:rPr>
+        <w:rFonts w:ascii="Open Sans" w:hAnsi="Open Sans" w:cs="Open Sans" w:hint="default"/>
+      </w:rPr>
+    </w:lvl>
+    <w:lvl w:ilvl="6">
+      <w:start w:val="1"/>
+      <w:numFmt w:val="bullet"/>
+      <w:lvlText w:val="●"/>
+      <w:lvlJc w:val="left"/>
+      <w:pPr>
+        <w:tabs>
+          <w:tab w:val="num" w:pos="0"/>
+        </w:tabs>
+        <w:ind w:left="5040" w:hanging="360"/>
+      </w:pPr>
+      <w:rPr>
+        <w:rFonts w:ascii="Open Sans" w:hAnsi="Open Sans" w:cs="Open Sans" w:hint="default"/>
+      </w:rPr>
+    </w:lvl>
+    <w:lvl w:ilvl="7">
+      <w:start w:val="1"/>
+      <w:numFmt w:val="bullet"/>
+      <w:lvlText w:val="○"/>
+      <w:lvlJc w:val="left"/>
+      <w:pPr>
+        <w:tabs>
+          <w:tab w:val="num" w:pos="0"/>
+        </w:tabs>
+        <w:ind w:left="5760" w:hanging="360"/>
+      </w:pPr>
+      <w:rPr>
+        <w:rFonts w:ascii="Open Sans" w:hAnsi="Open Sans" w:cs="Open Sans" w:hint="default"/>
+      </w:rPr>
+    </w:lvl>
+    <w:lvl w:ilvl="8">
+      <w:start w:val="1"/>
+      <w:numFmt w:val="bullet"/>
+      <w:lvlText w:val="■"/>
+      <w:lvlJc w:val="left"/>
+      <w:pPr>
+        <w:tabs>
+          <w:tab w:val="num" w:pos="0"/>
+        </w:tabs>
+        <w:ind w:left="6480" w:hanging="360"/>
+      </w:pPr>
+      <w:rPr>
+        <w:rFonts w:ascii="Open Sans" w:hAnsi="Open Sans" w:cs="Open Sans" w:hint="default"/>
+      </w:rPr>
+    </w:lvl>
+  </w:abstractNum>
+  <w:abstractNum w:abstractNumId="6">
     <w:lvl w:ilvl="0">
       <w:start w:val="1"/>
       <w:numFmt w:val="decimal"/>
       <w:lvlText w:val="%1."/>
       <w:lvlJc w:val="left"/>
       <w:pPr>
+        <w:tabs>
+          <w:tab w:val="num" w:pos="0"/>
+        </w:tabs>
         <w:ind w:left="720" w:hanging="360"/>
       </w:pPr>
       <w:rPr>
@@ -2756,6 +2823,9 @@
       <w:lvlText w:val="%2."/>
       <w:lvlJc w:val="left"/>
       <w:pPr>
+        <w:tabs>
+          <w:tab w:val="num" w:pos="0"/>
+        </w:tabs>
         <w:ind w:left="1440" w:hanging="360"/>
       </w:pPr>
       <w:rPr>
@@ -2768,6 +2838,9 @@
       <w:lvlText w:val="%3."/>
       <w:lvlJc w:val="right"/>
       <w:pPr>
+        <w:tabs>
+          <w:tab w:val="num" w:pos="0"/>
+        </w:tabs>
         <w:ind w:left="2160" w:hanging="360"/>
       </w:pPr>
       <w:rPr>
@@ -2780,6 +2853,9 @@
       <w:lvlText w:val="%4."/>
       <w:lvlJc w:val="left"/>
       <w:pPr>
+        <w:tabs>
+          <w:tab w:val="num" w:pos="0"/>
+        </w:tabs>
         <w:ind w:left="2880" w:hanging="360"/>
       </w:pPr>
       <w:rPr>
@@ -2792,6 +2868,9 @@
       <w:lvlText w:val="%5."/>
       <w:lvlJc w:val="left"/>
       <w:pPr>
+        <w:tabs>
+          <w:tab w:val="num" w:pos="0"/>
+        </w:tabs>
         <w:ind w:left="3600" w:hanging="360"/>
       </w:pPr>
       <w:rPr>
@@ -2804,6 +2883,9 @@
       <w:lvlText w:val="%6."/>
       <w:lvlJc w:val="right"/>
       <w:pPr>
+        <w:tabs>
+          <w:tab w:val="num" w:pos="0"/>
+        </w:tabs>
         <w:ind w:left="4320" w:hanging="360"/>
       </w:pPr>
       <w:rPr>
@@ -2816,6 +2898,9 @@
       <w:lvlText w:val="%7."/>
       <w:lvlJc w:val="left"/>
       <w:pPr>
+        <w:tabs>
+          <w:tab w:val="num" w:pos="0"/>
+        </w:tabs>
         <w:ind w:left="5040" w:hanging="360"/>
       </w:pPr>
       <w:rPr>
@@ -2828,6 +2913,9 @@
       <w:lvlText w:val="%8."/>
       <w:lvlJc w:val="left"/>
       <w:pPr>
+        <w:tabs>
+          <w:tab w:val="num" w:pos="0"/>
+        </w:tabs>
         <w:ind w:left="5760" w:hanging="360"/>
       </w:pPr>
       <w:rPr>
@@ -2840,6 +2928,9 @@
       <w:lvlText w:val="%9."/>
       <w:lvlJc w:val="right"/>
       <w:pPr>
+        <w:tabs>
+          <w:tab w:val="num" w:pos="0"/>
+        </w:tabs>
         <w:ind w:left="6480" w:hanging="360"/>
       </w:pPr>
       <w:rPr>
@@ -2847,52 +2938,35 @@
       </w:rPr>
     </w:lvl>
   </w:abstractNum>
-  <w:abstractNum w:abstractNumId="7" w15:restartNumberingAfterBreak="0">
-    <w:nsid w:val="7865001A"/>
-    <w:multiLevelType w:val="multilevel"/>
-    <w:tmpl w:val="15CC78B2"/>
+  <w:abstractNum w:abstractNumId="7">
     <w:lvl w:ilvl="0">
       <w:start w:val="1"/>
       <w:numFmt w:val="bullet"/>
-      <w:lvlText w:val="●"/>
-      <w:lvlJc w:val="left"/>
-      <w:pPr>
+      <w:lvlText w:val=""/>
+      <w:lvlJc w:val="left"/>
+      <w:pPr>
+        <w:tabs>
+          <w:tab w:val="num" w:pos="0"/>
+        </w:tabs>
         <w:ind w:left="720" w:hanging="360"/>
       </w:pPr>
       <w:rPr>
-        <w:rFonts w:ascii="Open Sans" w:eastAsia="Open Sans" w:hAnsi="Open Sans" w:cs="Open Sans"/>
-        <w:b w:val="0"/>
-        <w:i w:val="0"/>
-        <w:smallCaps w:val="0"/>
-        <w:strike w:val="0"/>
-        <w:color w:val="434343"/>
-        <w:sz w:val="20"/>
-        <w:szCs w:val="20"/>
-        <w:u w:val="none"/>
-        <w:shd w:val="clear" w:color="auto" w:fill="auto"/>
-        <w:vertAlign w:val="baseline"/>
+        <w:rFonts w:ascii="Wingdings" w:hAnsi="Wingdings" w:cs="Wingdings" w:hint="default"/>
       </w:rPr>
     </w:lvl>
     <w:lvl w:ilvl="1">
       <w:start w:val="1"/>
       <w:numFmt w:val="bullet"/>
-      <w:lvlText w:val="○"/>
-      <w:lvlJc w:val="left"/>
-      <w:pPr>
+      <w:lvlText w:val=""/>
+      <w:lvlJc w:val="left"/>
+      <w:pPr>
+        <w:tabs>
+          <w:tab w:val="num" w:pos="0"/>
+        </w:tabs>
         <w:ind w:left="1440" w:hanging="360"/>
       </w:pPr>
       <w:rPr>
-        <w:rFonts w:ascii="Open Sans" w:eastAsia="Open Sans" w:hAnsi="Open Sans" w:cs="Open Sans"/>
-        <w:b w:val="0"/>
-        <w:i w:val="0"/>
-        <w:smallCaps w:val="0"/>
-        <w:strike w:val="0"/>
-        <w:color w:val="434343"/>
-        <w:sz w:val="20"/>
-        <w:szCs w:val="20"/>
-        <w:u w:val="none"/>
-        <w:shd w:val="clear" w:color="auto" w:fill="auto"/>
-        <w:vertAlign w:val="baseline"/>
+        <w:rFonts w:ascii="Wingdings 2" w:hAnsi="Wingdings 2" w:cs="Wingdings 2" w:hint="default"/>
       </w:rPr>
     </w:lvl>
     <w:lvl w:ilvl="2">
@@ -2901,64 +2975,43 @@
       <w:lvlText w:val="■"/>
       <w:lvlJc w:val="left"/>
       <w:pPr>
+        <w:tabs>
+          <w:tab w:val="num" w:pos="0"/>
+        </w:tabs>
         <w:ind w:left="2160" w:hanging="360"/>
       </w:pPr>
       <w:rPr>
-        <w:rFonts w:ascii="Open Sans" w:eastAsia="Open Sans" w:hAnsi="Open Sans" w:cs="Open Sans"/>
-        <w:b w:val="0"/>
-        <w:i w:val="0"/>
-        <w:smallCaps w:val="0"/>
-        <w:strike w:val="0"/>
-        <w:color w:val="434343"/>
-        <w:sz w:val="20"/>
-        <w:szCs w:val="20"/>
-        <w:u w:val="none"/>
-        <w:shd w:val="clear" w:color="auto" w:fill="auto"/>
-        <w:vertAlign w:val="baseline"/>
+        <w:rFonts w:ascii="OpenSymbol" w:hAnsi="OpenSymbol" w:cs="OpenSymbol" w:hint="default"/>
       </w:rPr>
     </w:lvl>
     <w:lvl w:ilvl="3">
       <w:start w:val="1"/>
       <w:numFmt w:val="bullet"/>
-      <w:lvlText w:val="●"/>
-      <w:lvlJc w:val="left"/>
-      <w:pPr>
+      <w:lvlText w:val=""/>
+      <w:lvlJc w:val="left"/>
+      <w:pPr>
+        <w:tabs>
+          <w:tab w:val="num" w:pos="0"/>
+        </w:tabs>
         <w:ind w:left="2880" w:hanging="360"/>
       </w:pPr>
       <w:rPr>
-        <w:rFonts w:ascii="Open Sans" w:eastAsia="Open Sans" w:hAnsi="Open Sans" w:cs="Open Sans"/>
-        <w:b w:val="0"/>
-        <w:i w:val="0"/>
-        <w:smallCaps w:val="0"/>
-        <w:strike w:val="0"/>
-        <w:color w:val="434343"/>
-        <w:sz w:val="20"/>
-        <w:szCs w:val="20"/>
-        <w:u w:val="none"/>
-        <w:shd w:val="clear" w:color="auto" w:fill="auto"/>
-        <w:vertAlign w:val="baseline"/>
+        <w:rFonts w:ascii="Wingdings" w:hAnsi="Wingdings" w:cs="Wingdings" w:hint="default"/>
       </w:rPr>
     </w:lvl>
     <w:lvl w:ilvl="4">
       <w:start w:val="1"/>
       <w:numFmt w:val="bullet"/>
-      <w:lvlText w:val="○"/>
-      <w:lvlJc w:val="left"/>
-      <w:pPr>
+      <w:lvlText w:val=""/>
+      <w:lvlJc w:val="left"/>
+      <w:pPr>
+        <w:tabs>
+          <w:tab w:val="num" w:pos="0"/>
+        </w:tabs>
         <w:ind w:left="3600" w:hanging="360"/>
       </w:pPr>
       <w:rPr>
-        <w:rFonts w:ascii="Open Sans" w:eastAsia="Open Sans" w:hAnsi="Open Sans" w:cs="Open Sans"/>
-        <w:b w:val="0"/>
-        <w:i w:val="0"/>
-        <w:smallCaps w:val="0"/>
-        <w:strike w:val="0"/>
-        <w:color w:val="434343"/>
-        <w:sz w:val="20"/>
-        <w:szCs w:val="20"/>
-        <w:u w:val="none"/>
-        <w:shd w:val="clear" w:color="auto" w:fill="auto"/>
-        <w:vertAlign w:val="baseline"/>
+        <w:rFonts w:ascii="Wingdings 2" w:hAnsi="Wingdings 2" w:cs="Wingdings 2" w:hint="default"/>
       </w:rPr>
     </w:lvl>
     <w:lvl w:ilvl="5">
@@ -2967,64 +3020,43 @@
       <w:lvlText w:val="■"/>
       <w:lvlJc w:val="left"/>
       <w:pPr>
+        <w:tabs>
+          <w:tab w:val="num" w:pos="0"/>
+        </w:tabs>
         <w:ind w:left="4320" w:hanging="360"/>
       </w:pPr>
       <w:rPr>
-        <w:rFonts w:ascii="Open Sans" w:eastAsia="Open Sans" w:hAnsi="Open Sans" w:cs="Open Sans"/>
-        <w:b w:val="0"/>
-        <w:i w:val="0"/>
-        <w:smallCaps w:val="0"/>
-        <w:strike w:val="0"/>
-        <w:color w:val="434343"/>
-        <w:sz w:val="20"/>
-        <w:szCs w:val="20"/>
-        <w:u w:val="none"/>
-        <w:shd w:val="clear" w:color="auto" w:fill="auto"/>
-        <w:vertAlign w:val="baseline"/>
+        <w:rFonts w:ascii="OpenSymbol" w:hAnsi="OpenSymbol" w:cs="OpenSymbol" w:hint="default"/>
       </w:rPr>
     </w:lvl>
     <w:lvl w:ilvl="6">
       <w:start w:val="1"/>
       <w:numFmt w:val="bullet"/>
-      <w:lvlText w:val="●"/>
-      <w:lvlJc w:val="left"/>
-      <w:pPr>
+      <w:lvlText w:val=""/>
+      <w:lvlJc w:val="left"/>
+      <w:pPr>
+        <w:tabs>
+          <w:tab w:val="num" w:pos="0"/>
+        </w:tabs>
         <w:ind w:left="5040" w:hanging="360"/>
       </w:pPr>
       <w:rPr>
-        <w:rFonts w:ascii="Open Sans" w:eastAsia="Open Sans" w:hAnsi="Open Sans" w:cs="Open Sans"/>
-        <w:b w:val="0"/>
-        <w:i w:val="0"/>
-        <w:smallCaps w:val="0"/>
-        <w:strike w:val="0"/>
-        <w:color w:val="434343"/>
-        <w:sz w:val="20"/>
-        <w:szCs w:val="20"/>
-        <w:u w:val="none"/>
-        <w:shd w:val="clear" w:color="auto" w:fill="auto"/>
-        <w:vertAlign w:val="baseline"/>
+        <w:rFonts w:ascii="Wingdings" w:hAnsi="Wingdings" w:cs="Wingdings" w:hint="default"/>
       </w:rPr>
     </w:lvl>
     <w:lvl w:ilvl="7">
       <w:start w:val="1"/>
       <w:numFmt w:val="bullet"/>
-      <w:lvlText w:val="○"/>
-      <w:lvlJc w:val="left"/>
-      <w:pPr>
+      <w:lvlText w:val=""/>
+      <w:lvlJc w:val="left"/>
+      <w:pPr>
+        <w:tabs>
+          <w:tab w:val="num" w:pos="0"/>
+        </w:tabs>
         <w:ind w:left="5760" w:hanging="360"/>
       </w:pPr>
       <w:rPr>
-        <w:rFonts w:ascii="Open Sans" w:eastAsia="Open Sans" w:hAnsi="Open Sans" w:cs="Open Sans"/>
-        <w:b w:val="0"/>
-        <w:i w:val="0"/>
-        <w:smallCaps w:val="0"/>
-        <w:strike w:val="0"/>
-        <w:color w:val="434343"/>
-        <w:sz w:val="20"/>
-        <w:szCs w:val="20"/>
-        <w:u w:val="none"/>
-        <w:shd w:val="clear" w:color="auto" w:fill="auto"/>
-        <w:vertAlign w:val="baseline"/>
+        <w:rFonts w:ascii="Wingdings 2" w:hAnsi="Wingdings 2" w:cs="Wingdings 2" w:hint="default"/>
       </w:rPr>
     </w:lvl>
     <w:lvl w:ilvl="8">
@@ -3033,69 +3065,45 @@
       <w:lvlText w:val="■"/>
       <w:lvlJc w:val="left"/>
       <w:pPr>
+        <w:tabs>
+          <w:tab w:val="num" w:pos="0"/>
+        </w:tabs>
         <w:ind w:left="6480" w:hanging="360"/>
       </w:pPr>
       <w:rPr>
-        <w:rFonts w:ascii="Open Sans" w:eastAsia="Open Sans" w:hAnsi="Open Sans" w:cs="Open Sans"/>
-        <w:b w:val="0"/>
-        <w:i w:val="0"/>
-        <w:smallCaps w:val="0"/>
-        <w:strike w:val="0"/>
-        <w:color w:val="434343"/>
-        <w:sz w:val="20"/>
-        <w:szCs w:val="20"/>
-        <w:u w:val="none"/>
-        <w:shd w:val="clear" w:color="auto" w:fill="auto"/>
-        <w:vertAlign w:val="baseline"/>
+        <w:rFonts w:ascii="OpenSymbol" w:hAnsi="OpenSymbol" w:cs="OpenSymbol" w:hint="default"/>
       </w:rPr>
     </w:lvl>
   </w:abstractNum>
-  <w:abstractNum w:abstractNumId="8" w15:restartNumberingAfterBreak="0">
-    <w:nsid w:val="7E3911DC"/>
-    <w:multiLevelType w:val="multilevel"/>
-    <w:tmpl w:val="AC44268C"/>
+  <w:abstractNum w:abstractNumId="8">
     <w:lvl w:ilvl="0">
       <w:start w:val="1"/>
       <w:numFmt w:val="bullet"/>
-      <w:lvlText w:val="●"/>
-      <w:lvlJc w:val="left"/>
-      <w:pPr>
+      <w:lvlText w:val=""/>
+      <w:lvlJc w:val="left"/>
+      <w:pPr>
+        <w:tabs>
+          <w:tab w:val="num" w:pos="0"/>
+        </w:tabs>
         <w:ind w:left="720" w:hanging="360"/>
       </w:pPr>
       <w:rPr>
-        <w:rFonts w:ascii="Open Sans" w:eastAsia="Open Sans" w:hAnsi="Open Sans" w:cs="Open Sans"/>
-        <w:b w:val="0"/>
-        <w:i w:val="0"/>
-        <w:smallCaps w:val="0"/>
-        <w:strike w:val="0"/>
-        <w:color w:val="434343"/>
-        <w:sz w:val="20"/>
-        <w:szCs w:val="20"/>
-        <w:u w:val="none"/>
-        <w:shd w:val="clear" w:color="auto" w:fill="auto"/>
-        <w:vertAlign w:val="baseline"/>
+        <w:rFonts w:ascii="Wingdings" w:hAnsi="Wingdings" w:cs="Wingdings" w:hint="default"/>
       </w:rPr>
     </w:lvl>
     <w:lvl w:ilvl="1">
       <w:start w:val="1"/>
       <w:numFmt w:val="bullet"/>
-      <w:lvlText w:val="○"/>
-      <w:lvlJc w:val="left"/>
-      <w:pPr>
+      <w:lvlText w:val=""/>
+      <w:lvlJc w:val="left"/>
+      <w:pPr>
+        <w:tabs>
+          <w:tab w:val="num" w:pos="0"/>
+        </w:tabs>
         <w:ind w:left="1440" w:hanging="360"/>
       </w:pPr>
       <w:rPr>
-        <w:rFonts w:ascii="Open Sans" w:eastAsia="Open Sans" w:hAnsi="Open Sans" w:cs="Open Sans"/>
-        <w:b w:val="0"/>
-        <w:i w:val="0"/>
-        <w:smallCaps w:val="0"/>
-        <w:strike w:val="0"/>
-        <w:color w:val="434343"/>
-        <w:sz w:val="20"/>
-        <w:szCs w:val="20"/>
-        <w:u w:val="none"/>
-        <w:shd w:val="clear" w:color="auto" w:fill="auto"/>
-        <w:vertAlign w:val="baseline"/>
+        <w:rFonts w:ascii="Wingdings 2" w:hAnsi="Wingdings 2" w:cs="Wingdings 2" w:hint="default"/>
       </w:rPr>
     </w:lvl>
     <w:lvl w:ilvl="2">
@@ -3104,64 +3112,43 @@
       <w:lvlText w:val="■"/>
       <w:lvlJc w:val="left"/>
       <w:pPr>
+        <w:tabs>
+          <w:tab w:val="num" w:pos="0"/>
+        </w:tabs>
         <w:ind w:left="2160" w:hanging="360"/>
       </w:pPr>
       <w:rPr>
-        <w:rFonts w:ascii="Open Sans" w:eastAsia="Open Sans" w:hAnsi="Open Sans" w:cs="Open Sans"/>
-        <w:b w:val="0"/>
-        <w:i w:val="0"/>
-        <w:smallCaps w:val="0"/>
-        <w:strike w:val="0"/>
-        <w:color w:val="434343"/>
-        <w:sz w:val="20"/>
-        <w:szCs w:val="20"/>
-        <w:u w:val="none"/>
-        <w:shd w:val="clear" w:color="auto" w:fill="auto"/>
-        <w:vertAlign w:val="baseline"/>
+        <w:rFonts w:ascii="OpenSymbol" w:hAnsi="OpenSymbol" w:cs="OpenSymbol" w:hint="default"/>
       </w:rPr>
     </w:lvl>
     <w:lvl w:ilvl="3">
       <w:start w:val="1"/>
       <w:numFmt w:val="bullet"/>
-      <w:lvlText w:val="●"/>
-      <w:lvlJc w:val="left"/>
-      <w:pPr>
+      <w:lvlText w:val=""/>
+      <w:lvlJc w:val="left"/>
+      <w:pPr>
+        <w:tabs>
+          <w:tab w:val="num" w:pos="0"/>
+        </w:tabs>
         <w:ind w:left="2880" w:hanging="360"/>
       </w:pPr>
       <w:rPr>
-        <w:rFonts w:ascii="Open Sans" w:eastAsia="Open Sans" w:hAnsi="Open Sans" w:cs="Open Sans"/>
-        <w:b w:val="0"/>
-        <w:i w:val="0"/>
-        <w:smallCaps w:val="0"/>
-        <w:strike w:val="0"/>
-        <w:color w:val="434343"/>
-        <w:sz w:val="20"/>
-        <w:szCs w:val="20"/>
-        <w:u w:val="none"/>
-        <w:shd w:val="clear" w:color="auto" w:fill="auto"/>
-        <w:vertAlign w:val="baseline"/>
+        <w:rFonts w:ascii="Wingdings" w:hAnsi="Wingdings" w:cs="Wingdings" w:hint="default"/>
       </w:rPr>
     </w:lvl>
     <w:lvl w:ilvl="4">
       <w:start w:val="1"/>
       <w:numFmt w:val="bullet"/>
-      <w:lvlText w:val="○"/>
-      <w:lvlJc w:val="left"/>
-      <w:pPr>
+      <w:lvlText w:val=""/>
+      <w:lvlJc w:val="left"/>
+      <w:pPr>
+        <w:tabs>
+          <w:tab w:val="num" w:pos="0"/>
+        </w:tabs>
         <w:ind w:left="3600" w:hanging="360"/>
       </w:pPr>
       <w:rPr>
-        <w:rFonts w:ascii="Open Sans" w:eastAsia="Open Sans" w:hAnsi="Open Sans" w:cs="Open Sans"/>
-        <w:b w:val="0"/>
-        <w:i w:val="0"/>
-        <w:smallCaps w:val="0"/>
-        <w:strike w:val="0"/>
-        <w:color w:val="434343"/>
-        <w:sz w:val="20"/>
-        <w:szCs w:val="20"/>
-        <w:u w:val="none"/>
-        <w:shd w:val="clear" w:color="auto" w:fill="auto"/>
-        <w:vertAlign w:val="baseline"/>
+        <w:rFonts w:ascii="Wingdings 2" w:hAnsi="Wingdings 2" w:cs="Wingdings 2" w:hint="default"/>
       </w:rPr>
     </w:lvl>
     <w:lvl w:ilvl="5">
@@ -3170,64 +3157,43 @@
       <w:lvlText w:val="■"/>
       <w:lvlJc w:val="left"/>
       <w:pPr>
+        <w:tabs>
+          <w:tab w:val="num" w:pos="0"/>
+        </w:tabs>
         <w:ind w:left="4320" w:hanging="360"/>
       </w:pPr>
       <w:rPr>
-        <w:rFonts w:ascii="Open Sans" w:eastAsia="Open Sans" w:hAnsi="Open Sans" w:cs="Open Sans"/>
-        <w:b w:val="0"/>
-        <w:i w:val="0"/>
-        <w:smallCaps w:val="0"/>
-        <w:strike w:val="0"/>
-        <w:color w:val="434343"/>
-        <w:sz w:val="20"/>
-        <w:szCs w:val="20"/>
-        <w:u w:val="none"/>
-        <w:shd w:val="clear" w:color="auto" w:fill="auto"/>
-        <w:vertAlign w:val="baseline"/>
+        <w:rFonts w:ascii="OpenSymbol" w:hAnsi="OpenSymbol" w:cs="OpenSymbol" w:hint="default"/>
       </w:rPr>
     </w:lvl>
     <w:lvl w:ilvl="6">
       <w:start w:val="1"/>
       <w:numFmt w:val="bullet"/>
-      <w:lvlText w:val="●"/>
-      <w:lvlJc w:val="left"/>
-      <w:pPr>
+      <w:lvlText w:val=""/>
+      <w:lvlJc w:val="left"/>
+      <w:pPr>
+        <w:tabs>
+          <w:tab w:val="num" w:pos="0"/>
+        </w:tabs>
         <w:ind w:left="5040" w:hanging="360"/>
       </w:pPr>
       <w:rPr>
-        <w:rFonts w:ascii="Open Sans" w:eastAsia="Open Sans" w:hAnsi="Open Sans" w:cs="Open Sans"/>
-        <w:b w:val="0"/>
-        <w:i w:val="0"/>
-        <w:smallCaps w:val="0"/>
-        <w:strike w:val="0"/>
-        <w:color w:val="434343"/>
-        <w:sz w:val="20"/>
-        <w:szCs w:val="20"/>
-        <w:u w:val="none"/>
-        <w:shd w:val="clear" w:color="auto" w:fill="auto"/>
-        <w:vertAlign w:val="baseline"/>
+        <w:rFonts w:ascii="Wingdings" w:hAnsi="Wingdings" w:cs="Wingdings" w:hint="default"/>
       </w:rPr>
     </w:lvl>
     <w:lvl w:ilvl="7">
       <w:start w:val="1"/>
       <w:numFmt w:val="bullet"/>
-      <w:lvlText w:val="○"/>
-      <w:lvlJc w:val="left"/>
-      <w:pPr>
+      <w:lvlText w:val=""/>
+      <w:lvlJc w:val="left"/>
+      <w:pPr>
+        <w:tabs>
+          <w:tab w:val="num" w:pos="0"/>
+        </w:tabs>
         <w:ind w:left="5760" w:hanging="360"/>
       </w:pPr>
       <w:rPr>
-        <w:rFonts w:ascii="Open Sans" w:eastAsia="Open Sans" w:hAnsi="Open Sans" w:cs="Open Sans"/>
-        <w:b w:val="0"/>
-        <w:i w:val="0"/>
-        <w:smallCaps w:val="0"/>
-        <w:strike w:val="0"/>
-        <w:color w:val="434343"/>
-        <w:sz w:val="20"/>
-        <w:szCs w:val="20"/>
-        <w:u w:val="none"/>
-        <w:shd w:val="clear" w:color="auto" w:fill="auto"/>
-        <w:vertAlign w:val="baseline"/>
+        <w:rFonts w:ascii="Wingdings 2" w:hAnsi="Wingdings 2" w:cs="Wingdings 2" w:hint="default"/>
       </w:rPr>
     </w:lvl>
     <w:lvl w:ilvl="8">
@@ -3236,59 +3202,311 @@
       <w:lvlText w:val="■"/>
       <w:lvlJc w:val="left"/>
       <w:pPr>
+        <w:tabs>
+          <w:tab w:val="num" w:pos="0"/>
+        </w:tabs>
         <w:ind w:left="6480" w:hanging="360"/>
       </w:pPr>
       <w:rPr>
-        <w:rFonts w:ascii="Open Sans" w:eastAsia="Open Sans" w:hAnsi="Open Sans" w:cs="Open Sans"/>
-        <w:b w:val="0"/>
-        <w:i w:val="0"/>
-        <w:smallCaps w:val="0"/>
-        <w:strike w:val="0"/>
-        <w:color w:val="434343"/>
-        <w:sz w:val="20"/>
-        <w:szCs w:val="20"/>
-        <w:u w:val="none"/>
-        <w:shd w:val="clear" w:color="auto" w:fill="auto"/>
-        <w:vertAlign w:val="baseline"/>
-      </w:rPr>
+        <w:rFonts w:ascii="OpenSymbol" w:hAnsi="OpenSymbol" w:cs="OpenSymbol" w:hint="default"/>
+      </w:rPr>
+    </w:lvl>
+  </w:abstractNum>
+  <w:abstractNum w:abstractNumId="9">
+    <w:lvl w:ilvl="0">
+      <w:start w:val="1"/>
+      <w:numFmt w:val="bullet"/>
+      <w:lvlText w:val=""/>
+      <w:lvlJc w:val="left"/>
+      <w:pPr>
+        <w:tabs>
+          <w:tab w:val="num" w:pos="0"/>
+        </w:tabs>
+        <w:ind w:left="720" w:hanging="360"/>
+      </w:pPr>
+      <w:rPr>
+        <w:rFonts w:ascii="Wingdings" w:hAnsi="Wingdings" w:cs="Wingdings" w:hint="default"/>
+      </w:rPr>
+    </w:lvl>
+    <w:lvl w:ilvl="1">
+      <w:start w:val="1"/>
+      <w:numFmt w:val="bullet"/>
+      <w:lvlText w:val=""/>
+      <w:lvlJc w:val="left"/>
+      <w:pPr>
+        <w:tabs>
+          <w:tab w:val="num" w:pos="0"/>
+        </w:tabs>
+        <w:ind w:left="1440" w:hanging="360"/>
+      </w:pPr>
+      <w:rPr>
+        <w:rFonts w:ascii="Wingdings 2" w:hAnsi="Wingdings 2" w:cs="Wingdings 2" w:hint="default"/>
+      </w:rPr>
+    </w:lvl>
+    <w:lvl w:ilvl="2">
+      <w:start w:val="1"/>
+      <w:numFmt w:val="bullet"/>
+      <w:lvlText w:val="■"/>
+      <w:lvlJc w:val="left"/>
+      <w:pPr>
+        <w:tabs>
+          <w:tab w:val="num" w:pos="0"/>
+        </w:tabs>
+        <w:ind w:left="2160" w:hanging="360"/>
+      </w:pPr>
+      <w:rPr>
+        <w:rFonts w:ascii="OpenSymbol" w:hAnsi="OpenSymbol" w:cs="OpenSymbol" w:hint="default"/>
+      </w:rPr>
+    </w:lvl>
+    <w:lvl w:ilvl="3">
+      <w:start w:val="1"/>
+      <w:numFmt w:val="bullet"/>
+      <w:lvlText w:val=""/>
+      <w:lvlJc w:val="left"/>
+      <w:pPr>
+        <w:tabs>
+          <w:tab w:val="num" w:pos="0"/>
+        </w:tabs>
+        <w:ind w:left="2880" w:hanging="360"/>
+      </w:pPr>
+      <w:rPr>
+        <w:rFonts w:ascii="Wingdings" w:hAnsi="Wingdings" w:cs="Wingdings" w:hint="default"/>
+      </w:rPr>
+    </w:lvl>
+    <w:lvl w:ilvl="4">
+      <w:start w:val="1"/>
+      <w:numFmt w:val="bullet"/>
+      <w:lvlText w:val=""/>
+      <w:lvlJc w:val="left"/>
+      <w:pPr>
+        <w:tabs>
+          <w:tab w:val="num" w:pos="0"/>
+        </w:tabs>
+        <w:ind w:left="3600" w:hanging="360"/>
+      </w:pPr>
+      <w:rPr>
+        <w:rFonts w:ascii="Wingdings 2" w:hAnsi="Wingdings 2" w:cs="Wingdings 2" w:hint="default"/>
+      </w:rPr>
+    </w:lvl>
+    <w:lvl w:ilvl="5">
+      <w:start w:val="1"/>
+      <w:numFmt w:val="bullet"/>
+      <w:lvlText w:val="■"/>
+      <w:lvlJc w:val="left"/>
+      <w:pPr>
+        <w:tabs>
+          <w:tab w:val="num" w:pos="0"/>
+        </w:tabs>
+        <w:ind w:left="4320" w:hanging="360"/>
+      </w:pPr>
+      <w:rPr>
+        <w:rFonts w:ascii="OpenSymbol" w:hAnsi="OpenSymbol" w:cs="OpenSymbol" w:hint="default"/>
+      </w:rPr>
+    </w:lvl>
+    <w:lvl w:ilvl="6">
+      <w:start w:val="1"/>
+      <w:numFmt w:val="bullet"/>
+      <w:lvlText w:val=""/>
+      <w:lvlJc w:val="left"/>
+      <w:pPr>
+        <w:tabs>
+          <w:tab w:val="num" w:pos="0"/>
+        </w:tabs>
+        <w:ind w:left="5040" w:hanging="360"/>
+      </w:pPr>
+      <w:rPr>
+        <w:rFonts w:ascii="Wingdings" w:hAnsi="Wingdings" w:cs="Wingdings" w:hint="default"/>
+      </w:rPr>
+    </w:lvl>
+    <w:lvl w:ilvl="7">
+      <w:start w:val="1"/>
+      <w:numFmt w:val="bullet"/>
+      <w:lvlText w:val=""/>
+      <w:lvlJc w:val="left"/>
+      <w:pPr>
+        <w:tabs>
+          <w:tab w:val="num" w:pos="0"/>
+        </w:tabs>
+        <w:ind w:left="5760" w:hanging="360"/>
+      </w:pPr>
+      <w:rPr>
+        <w:rFonts w:ascii="Wingdings 2" w:hAnsi="Wingdings 2" w:cs="Wingdings 2" w:hint="default"/>
+      </w:rPr>
+    </w:lvl>
+    <w:lvl w:ilvl="8">
+      <w:start w:val="1"/>
+      <w:numFmt w:val="bullet"/>
+      <w:lvlText w:val="■"/>
+      <w:lvlJc w:val="left"/>
+      <w:pPr>
+        <w:tabs>
+          <w:tab w:val="num" w:pos="0"/>
+        </w:tabs>
+        <w:ind w:left="6480" w:hanging="360"/>
+      </w:pPr>
+      <w:rPr>
+        <w:rFonts w:ascii="OpenSymbol" w:hAnsi="OpenSymbol" w:cs="OpenSymbol" w:hint="default"/>
+      </w:rPr>
+    </w:lvl>
+  </w:abstractNum>
+  <w:abstractNum w:abstractNumId="10">
+    <w:lvl w:ilvl="0">
+      <w:start w:val="1"/>
+      <w:numFmt w:val="none"/>
+      <w:suff w:val="nothing"/>
+      <w:lvlText w:val=""/>
+      <w:lvlJc w:val="left"/>
+      <w:pPr>
+        <w:tabs>
+          <w:tab w:val="num" w:pos="0"/>
+        </w:tabs>
+        <w:ind w:left="0" w:hanging="0"/>
+      </w:pPr>
+    </w:lvl>
+    <w:lvl w:ilvl="1">
+      <w:start w:val="1"/>
+      <w:numFmt w:val="none"/>
+      <w:suff w:val="nothing"/>
+      <w:lvlText w:val=""/>
+      <w:lvlJc w:val="left"/>
+      <w:pPr>
+        <w:tabs>
+          <w:tab w:val="num" w:pos="0"/>
+        </w:tabs>
+        <w:ind w:left="0" w:hanging="0"/>
+      </w:pPr>
+    </w:lvl>
+    <w:lvl w:ilvl="2">
+      <w:start w:val="1"/>
+      <w:numFmt w:val="none"/>
+      <w:suff w:val="nothing"/>
+      <w:lvlText w:val=""/>
+      <w:lvlJc w:val="left"/>
+      <w:pPr>
+        <w:tabs>
+          <w:tab w:val="num" w:pos="0"/>
+        </w:tabs>
+        <w:ind w:left="0" w:hanging="0"/>
+      </w:pPr>
+    </w:lvl>
+    <w:lvl w:ilvl="3">
+      <w:start w:val="1"/>
+      <w:numFmt w:val="none"/>
+      <w:suff w:val="nothing"/>
+      <w:lvlText w:val=""/>
+      <w:lvlJc w:val="left"/>
+      <w:pPr>
+        <w:tabs>
+          <w:tab w:val="num" w:pos="0"/>
+        </w:tabs>
+        <w:ind w:left="0" w:hanging="0"/>
+      </w:pPr>
+    </w:lvl>
+    <w:lvl w:ilvl="4">
+      <w:start w:val="1"/>
+      <w:numFmt w:val="none"/>
+      <w:suff w:val="nothing"/>
+      <w:lvlText w:val=""/>
+      <w:lvlJc w:val="left"/>
+      <w:pPr>
+        <w:tabs>
+          <w:tab w:val="num" w:pos="0"/>
+        </w:tabs>
+        <w:ind w:left="0" w:hanging="0"/>
+      </w:pPr>
+    </w:lvl>
+    <w:lvl w:ilvl="5">
+      <w:start w:val="1"/>
+      <w:numFmt w:val="none"/>
+      <w:suff w:val="nothing"/>
+      <w:lvlText w:val=""/>
+      <w:lvlJc w:val="left"/>
+      <w:pPr>
+        <w:tabs>
+          <w:tab w:val="num" w:pos="0"/>
+        </w:tabs>
+        <w:ind w:left="0" w:hanging="0"/>
+      </w:pPr>
+    </w:lvl>
+    <w:lvl w:ilvl="6">
+      <w:start w:val="1"/>
+      <w:numFmt w:val="none"/>
+      <w:suff w:val="nothing"/>
+      <w:lvlText w:val=""/>
+      <w:lvlJc w:val="left"/>
+      <w:pPr>
+        <w:tabs>
+          <w:tab w:val="num" w:pos="0"/>
+        </w:tabs>
+        <w:ind w:left="0" w:hanging="0"/>
+      </w:pPr>
+    </w:lvl>
+    <w:lvl w:ilvl="7">
+      <w:start w:val="1"/>
+      <w:numFmt w:val="none"/>
+      <w:suff w:val="nothing"/>
+      <w:lvlText w:val=""/>
+      <w:lvlJc w:val="left"/>
+      <w:pPr>
+        <w:tabs>
+          <w:tab w:val="num" w:pos="0"/>
+        </w:tabs>
+        <w:ind w:left="0" w:hanging="0"/>
+      </w:pPr>
+    </w:lvl>
+    <w:lvl w:ilvl="8">
+      <w:start w:val="1"/>
+      <w:numFmt w:val="none"/>
+      <w:suff w:val="nothing"/>
+      <w:lvlText w:val=""/>
+      <w:lvlJc w:val="left"/>
+      <w:pPr>
+        <w:tabs>
+          <w:tab w:val="num" w:pos="0"/>
+        </w:tabs>
+        <w:ind w:left="0" w:hanging="0"/>
+      </w:pPr>
     </w:lvl>
   </w:abstractNum>
   <w:num w:numId="1">
+    <w:abstractNumId w:val="1"/>
+  </w:num>
+  <w:num w:numId="2">
     <w:abstractNumId w:val="2"/>
   </w:num>
-  <w:num w:numId="2">
-    <w:abstractNumId w:val="8"/>
-  </w:num>
   <w:num w:numId="3">
-    <w:abstractNumId w:val="1"/>
+    <w:abstractNumId w:val="3"/>
   </w:num>
   <w:num w:numId="4">
-    <w:abstractNumId w:val="5"/>
+    <w:abstractNumId w:val="4"/>
   </w:num>
   <w:num w:numId="5">
-    <w:abstractNumId w:val="7"/>
+    <w:abstractNumId w:val="5"/>
   </w:num>
   <w:num w:numId="6">
     <w:abstractNumId w:val="6"/>
   </w:num>
   <w:num w:numId="7">
-    <w:abstractNumId w:val="3"/>
+    <w:abstractNumId w:val="7"/>
   </w:num>
   <w:num w:numId="8">
-    <w:abstractNumId w:val="4"/>
+    <w:abstractNumId w:val="8"/>
   </w:num>
   <w:num w:numId="9">
-    <w:abstractNumId w:val="0"/>
+    <w:abstractNumId w:val="9"/>
+  </w:num>
+  <w:num w:numId="10">
+    <w:abstractNumId w:val="10"/>
   </w:num>
 </w:numbering>
 </file>
 
 <file path=word/styles.xml><?xml version="1.0" encoding="utf-8"?>
-<w:styles xmlns:mc="http://schemas.openxmlformats.org/markup-compatibility/2006" xmlns:r="http://schemas.openxmlformats.org/officeDocument/2006/relationships" xmlns:w="http://schemas.openxmlformats.org/wordprocessingml/2006/main" xmlns:w14="http://schemas.microsoft.com/office/word/2010/wordml" xmlns:w15="http://schemas.microsoft.com/office/word/2012/wordml" xmlns:w16cex="http://schemas.microsoft.com/office/word/2018/wordml/cex" xmlns:w16cid="http://schemas.microsoft.com/office/word/2016/wordml/cid" xmlns:w16="http://schemas.microsoft.com/office/word/2018/wordml" xmlns:w16se="http://schemas.microsoft.com/office/word/2015/wordml/symex" mc:Ignorable="w14 w15 w16se w16cid w16 w16cex">
+<w:styles xmlns:w="http://schemas.openxmlformats.org/wordprocessingml/2006/main" xmlns:w14="http://schemas.microsoft.com/office/word/2010/wordml" xmlns:mc="http://schemas.openxmlformats.org/markup-compatibility/2006" mc:Ignorable="w14">
   <w:docDefaults>
     <w:rPrDefault>
       <w:rPr>
-        <w:rFonts w:ascii="Arial" w:eastAsia="Arial" w:hAnsi="Arial" w:cs="Arial"/>
+        <w:rFonts w:ascii="Arial" w:hAnsi="Arial" w:eastAsia="Arial" w:cs="Arial"/>
         <w:sz w:val="22"/>
         <w:szCs w:val="22"/>
         <w:lang w:val="en-US" w:eastAsia="en-US" w:bidi="ar-SA"/>
@@ -3296,21 +3514,21 @@
     </w:rPrDefault>
     <w:pPrDefault>
       <w:pPr>
-        <w:spacing w:line="276" w:lineRule="auto"/>
+        <w:suppressAutoHyphens w:val="true"/>
       </w:pPr>
     </w:pPrDefault>
   </w:docDefaults>
   <w:latentStyles w:defLockedState="0" w:defUIPriority="99" w:defSemiHidden="0" w:defUnhideWhenUsed="0" w:defQFormat="0" w:count="376">
     <w:lsdException w:name="Normal" w:uiPriority="0" w:qFormat="1"/>
     <w:lsdException w:name="heading 1" w:uiPriority="9" w:qFormat="1"/>
-    <w:lsdException w:name="heading 2" w:semiHidden="1" w:uiPriority="9" w:unhideWhenUsed="1" w:qFormat="1"/>
-    <w:lsdException w:name="heading 3" w:semiHidden="1" w:uiPriority="9" w:unhideWhenUsed="1" w:qFormat="1"/>
-    <w:lsdException w:name="heading 4" w:semiHidden="1" w:uiPriority="9" w:unhideWhenUsed="1" w:qFormat="1"/>
-    <w:lsdException w:name="heading 5" w:semiHidden="1" w:uiPriority="9" w:unhideWhenUsed="1" w:qFormat="1"/>
-    <w:lsdException w:name="heading 6" w:semiHidden="1" w:uiPriority="9" w:unhideWhenUsed="1" w:qFormat="1"/>
-    <w:lsdException w:name="heading 7" w:semiHidden="1" w:uiPriority="9" w:unhideWhenUsed="1" w:qFormat="1"/>
-    <w:lsdException w:name="heading 8" w:semiHidden="1" w:uiPriority="9" w:unhideWhenUsed="1" w:qFormat="1"/>
-    <w:lsdException w:name="heading 9" w:semiHidden="1" w:uiPriority="9" w:unhideWhenUsed="1" w:qFormat="1"/>
+    <w:lsdException w:name="heading 2" w:uiPriority="9" w:semiHidden="1" w:unhideWhenUsed="1" w:qFormat="1"/>
+    <w:lsdException w:name="heading 3" w:uiPriority="9" w:semiHidden="1" w:unhideWhenUsed="1" w:qFormat="1"/>
+    <w:lsdException w:name="heading 4" w:uiPriority="9" w:semiHidden="1" w:unhideWhenUsed="1" w:qFormat="1"/>
+    <w:lsdException w:name="heading 5" w:uiPriority="9" w:semiHidden="1" w:unhideWhenUsed="1" w:qFormat="1"/>
+    <w:lsdException w:name="heading 6" w:uiPriority="9" w:semiHidden="1" w:unhideWhenUsed="1" w:qFormat="1"/>
+    <w:lsdException w:name="heading 7" w:uiPriority="9" w:semiHidden="1" w:unhideWhenUsed="1" w:qFormat="1"/>
+    <w:lsdException w:name="heading 8" w:uiPriority="9" w:semiHidden="1" w:unhideWhenUsed="1" w:qFormat="1"/>
+    <w:lsdException w:name="heading 9" w:uiPriority="9" w:semiHidden="1" w:unhideWhenUsed="1" w:qFormat="1"/>
     <w:lsdException w:name="index 1" w:semiHidden="1" w:unhideWhenUsed="1"/>
     <w:lsdException w:name="index 2" w:semiHidden="1" w:unhideWhenUsed="1"/>
     <w:lsdException w:name="index 3" w:semiHidden="1" w:unhideWhenUsed="1"/>
@@ -3320,22 +3538,22 @@
     <w:lsdException w:name="index 7" w:semiHidden="1" w:unhideWhenUsed="1"/>
     <w:lsdException w:name="index 8" w:semiHidden="1" w:unhideWhenUsed="1"/>
     <w:lsdException w:name="index 9" w:semiHidden="1" w:unhideWhenUsed="1"/>
-    <w:lsdException w:name="toc 1" w:semiHidden="1" w:uiPriority="39" w:unhideWhenUsed="1"/>
-    <w:lsdException w:name="toc 2" w:semiHidden="1" w:uiPriority="39" w:unhideWhenUsed="1"/>
-    <w:lsdException w:name="toc 3" w:semiHidden="1" w:uiPriority="39" w:unhideWhenUsed="1"/>
-    <w:lsdException w:name="toc 4" w:semiHidden="1" w:uiPriority="39" w:unhideWhenUsed="1"/>
-    <w:lsdException w:name="toc 5" w:semiHidden="1" w:uiPriority="39" w:unhideWhenUsed="1"/>
-    <w:lsdException w:name="toc 6" w:semiHidden="1" w:uiPriority="39" w:unhideWhenUsed="1"/>
-    <w:lsdException w:name="toc 7" w:semiHidden="1" w:uiPriority="39" w:unhideWhenUsed="1"/>
-    <w:lsdException w:name="toc 8" w:semiHidden="1" w:uiPriority="39" w:unhideWhenUsed="1"/>
-    <w:lsdException w:name="toc 9" w:semiHidden="1" w:uiPriority="39" w:unhideWhenUsed="1"/>
+    <w:lsdException w:name="toc 1" w:uiPriority="39" w:semiHidden="1" w:unhideWhenUsed="1"/>
+    <w:lsdException w:name="toc 2" w:uiPriority="39" w:semiHidden="1" w:unhideWhenUsed="1"/>
+    <w:lsdException w:name="toc 3" w:uiPriority="39" w:semiHidden="1" w:unhideWhenUsed="1"/>
+    <w:lsdException w:name="toc 4" w:uiPriority="39" w:semiHidden="1" w:unhideWhenUsed="1"/>
+    <w:lsdException w:name="toc 5" w:uiPriority="39" w:semiHidden="1" w:unhideWhenUsed="1"/>
+    <w:lsdException w:name="toc 6" w:uiPriority="39" w:semiHidden="1" w:unhideWhenUsed="1"/>
+    <w:lsdException w:name="toc 7" w:uiPriority="39" w:semiHidden="1" w:unhideWhenUsed="1"/>
+    <w:lsdException w:name="toc 8" w:uiPriority="39" w:semiHidden="1" w:unhideWhenUsed="1"/>
+    <w:lsdException w:name="toc 9" w:uiPriority="39" w:semiHidden="1" w:unhideWhenUsed="1"/>
     <w:lsdException w:name="Normal Indent" w:semiHidden="1" w:unhideWhenUsed="1"/>
     <w:lsdException w:name="footnote text" w:semiHidden="1" w:unhideWhenUsed="1"/>
     <w:lsdException w:name="annotation text" w:semiHidden="1" w:unhideWhenUsed="1"/>
     <w:lsdException w:name="header" w:semiHidden="1" w:unhideWhenUsed="1"/>
     <w:lsdException w:name="footer" w:semiHidden="1" w:unhideWhenUsed="1"/>
     <w:lsdException w:name="index heading" w:semiHidden="1" w:unhideWhenUsed="1"/>
-    <w:lsdException w:name="caption" w:semiHidden="1" w:uiPriority="35" w:unhideWhenUsed="1" w:qFormat="1"/>
+    <w:lsdException w:name="caption" w:uiPriority="35" w:semiHidden="1" w:unhideWhenUsed="1" w:qFormat="1"/>
     <w:lsdException w:name="table of figures" w:semiHidden="1" w:unhideWhenUsed="1"/>
     <w:lsdException w:name="envelope address" w:semiHidden="1" w:unhideWhenUsed="1"/>
     <w:lsdException w:name="envelope return" w:semiHidden="1" w:unhideWhenUsed="1"/>
@@ -3366,7 +3584,7 @@
     <w:lsdException w:name="Title" w:uiPriority="10" w:qFormat="1"/>
     <w:lsdException w:name="Closing" w:semiHidden="1" w:unhideWhenUsed="1"/>
     <w:lsdException w:name="Signature" w:semiHidden="1" w:unhideWhenUsed="1"/>
-    <w:lsdException w:name="Default Paragraph Font" w:semiHidden="1" w:uiPriority="1" w:unhideWhenUsed="1"/>
+    <w:lsdException w:name="Default Paragraph Font" w:uiPriority="1" w:semiHidden="1" w:unhideWhenUsed="1"/>
     <w:lsdException w:name="Body Text" w:semiHidden="1" w:unhideWhenUsed="1"/>
     <w:lsdException w:name="Body Text Indent" w:semiHidden="1" w:unhideWhenUsed="1"/>
     <w:lsdException w:name="List Continue" w:semiHidden="1" w:unhideWhenUsed="1"/>
@@ -3566,8 +3784,8 @@
     <w:lsdException w:name="Subtle Reference" w:uiPriority="31" w:qFormat="1"/>
     <w:lsdException w:name="Intense Reference" w:uiPriority="32" w:qFormat="1"/>
     <w:lsdException w:name="Book Title" w:uiPriority="33" w:qFormat="1"/>
-    <w:lsdException w:name="Bibliography" w:semiHidden="1" w:uiPriority="37" w:unhideWhenUsed="1"/>
-    <w:lsdException w:name="TOC Heading" w:semiHidden="1" w:uiPriority="39" w:unhideWhenUsed="1" w:qFormat="1"/>
+    <w:lsdException w:name="Bibliography" w:uiPriority="37" w:semiHidden="1" w:unhideWhenUsed="1"/>
+    <w:lsdException w:name="TOC Heading" w:uiPriority="39" w:semiHidden="1" w:unhideWhenUsed="1" w:qFormat="1"/>
     <w:lsdException w:name="Plain Table 1" w:uiPriority="41"/>
     <w:lsdException w:name="Plain Table 2" w:uiPriority="42"/>
     <w:lsdException w:name="Plain Table 3" w:uiPriority="43"/>
@@ -3678,18 +3896,32 @@
     <w:lsdException w:name="Unresolved Mention" w:semiHidden="1" w:unhideWhenUsed="1"/>
     <w:lsdException w:name="Smart Link" w:semiHidden="1" w:unhideWhenUsed="1"/>
   </w:latentStyles>
-  <w:style w:type="paragraph" w:default="1" w:styleId="Normal">
+  <w:style w:type="paragraph" w:styleId="Normal" w:default="1">
     <w:name w:val="Normal"/>
     <w:qFormat/>
+    <w:pPr>
+      <w:widowControl/>
+      <w:bidi w:val="0"/>
+      <w:spacing w:lineRule="auto" w:line="276" w:before="0" w:after="0"/>
+      <w:jc w:val="left"/>
+    </w:pPr>
+    <w:rPr>
+      <w:rFonts w:ascii="Arial" w:hAnsi="Arial" w:eastAsia="Arial" w:cs="Arial"/>
+      <w:color w:val="auto"/>
+      <w:kern w:val="0"/>
+      <w:sz w:val="22"/>
+      <w:szCs w:val="22"/>
+      <w:lang w:val="en-US" w:eastAsia="en-US" w:bidi="ar-SA"/>
+    </w:rPr>
   </w:style>
   <w:style w:type="paragraph" w:styleId="Heading1">
-    <w:name w:val="heading 1"/>
+    <w:name w:val="Heading 1"/>
     <w:basedOn w:val="Normal"/>
     <w:next w:val="Normal"/>
     <w:uiPriority w:val="9"/>
     <w:qFormat/>
     <w:pPr>
-      <w:keepNext/>
+      <w:keepNext w:val="true"/>
       <w:keepLines/>
       <w:spacing w:before="480" w:after="120"/>
       <w:outlineLvl w:val="0"/>
@@ -3701,7 +3933,7 @@
     </w:rPr>
   </w:style>
   <w:style w:type="paragraph" w:styleId="Heading2">
-    <w:name w:val="heading 2"/>
+    <w:name w:val="Heading 2"/>
     <w:basedOn w:val="Normal"/>
     <w:next w:val="Normal"/>
     <w:uiPriority w:val="9"/>
@@ -3709,7 +3941,7 @@
     <w:unhideWhenUsed/>
     <w:qFormat/>
     <w:pPr>
-      <w:keepNext/>
+      <w:keepNext w:val="true"/>
       <w:keepLines/>
       <w:spacing w:before="360" w:after="80"/>
       <w:outlineLvl w:val="1"/>
@@ -3721,7 +3953,7 @@
     </w:rPr>
   </w:style>
   <w:style w:type="paragraph" w:styleId="Heading3">
-    <w:name w:val="heading 3"/>
+    <w:name w:val="Heading 3"/>
     <w:basedOn w:val="Normal"/>
     <w:next w:val="Normal"/>
     <w:uiPriority w:val="9"/>
@@ -3729,7 +3961,7 @@
     <w:unhideWhenUsed/>
     <w:qFormat/>
     <w:pPr>
-      <w:keepNext/>
+      <w:keepNext w:val="true"/>
       <w:keepLines/>
       <w:spacing w:before="280" w:after="80"/>
       <w:outlineLvl w:val="2"/>
@@ -3741,7 +3973,7 @@
     </w:rPr>
   </w:style>
   <w:style w:type="paragraph" w:styleId="Heading4">
-    <w:name w:val="heading 4"/>
+    <w:name w:val="Heading 4"/>
     <w:basedOn w:val="Normal"/>
     <w:next w:val="Normal"/>
     <w:uiPriority w:val="9"/>
@@ -3749,7 +3981,7 @@
     <w:unhideWhenUsed/>
     <w:qFormat/>
     <w:pPr>
-      <w:keepNext/>
+      <w:keepNext w:val="true"/>
       <w:keepLines/>
       <w:spacing w:before="240" w:after="40"/>
       <w:outlineLvl w:val="3"/>
@@ -3761,7 +3993,7 @@
     </w:rPr>
   </w:style>
   <w:style w:type="paragraph" w:styleId="Heading5">
-    <w:name w:val="heading 5"/>
+    <w:name w:val="Heading 5"/>
     <w:basedOn w:val="Normal"/>
     <w:next w:val="Normal"/>
     <w:uiPriority w:val="9"/>
@@ -3769,7 +4001,7 @@
     <w:unhideWhenUsed/>
     <w:qFormat/>
     <w:pPr>
-      <w:keepNext/>
+      <w:keepNext w:val="true"/>
       <w:keepLines/>
       <w:spacing w:before="220" w:after="40"/>
       <w:outlineLvl w:val="4"/>
@@ -3779,7 +4011,7 @@
     </w:rPr>
   </w:style>
   <w:style w:type="paragraph" w:styleId="Heading6">
-    <w:name w:val="heading 6"/>
+    <w:name w:val="Heading 6"/>
     <w:basedOn w:val="Normal"/>
     <w:next w:val="Normal"/>
     <w:uiPriority w:val="9"/>
@@ -3787,7 +4019,7 @@
     <w:unhideWhenUsed/>
     <w:qFormat/>
     <w:pPr>
-      <w:keepNext/>
+      <w:keepNext w:val="true"/>
       <w:keepLines/>
       <w:spacing w:before="200" w:after="40"/>
       <w:outlineLvl w:val="5"/>
@@ -3798,32 +4030,71 @@
       <w:szCs w:val="20"/>
     </w:rPr>
   </w:style>
-  <w:style w:type="character" w:default="1" w:styleId="DefaultParagraphFont">
+  <w:style w:type="character" w:styleId="DefaultParagraphFont" w:default="1">
     <w:name w:val="Default Paragraph Font"/>
     <w:uiPriority w:val="1"/>
     <w:semiHidden/>
     <w:unhideWhenUsed/>
+    <w:qFormat/>
+    <w:rPr/>
   </w:style>
-  <w:style w:type="table" w:default="1" w:styleId="TableNormal">
-    <w:name w:val="Normal Table"/>
-    <w:uiPriority w:val="99"/>
-    <w:semiHidden/>
-    <w:unhideWhenUsed/>
-    <w:tblPr>
-      <w:tblInd w:w="0" w:type="dxa"/>
-      <w:tblCellMar>
-        <w:top w:w="0" w:type="dxa"/>
-        <w:left w:w="108" w:type="dxa"/>
-        <w:bottom w:w="0" w:type="dxa"/>
-        <w:right w:w="108" w:type="dxa"/>
-      </w:tblCellMar>
-    </w:tblPr>
+  <w:style w:type="paragraph" w:styleId="Heading">
+    <w:name w:val="Heading"/>
+    <w:basedOn w:val="Normal"/>
+    <w:next w:val="TextBody"/>
+    <w:qFormat/>
+    <w:pPr>
+      <w:keepNext w:val="true"/>
+      <w:spacing w:before="240" w:after="120"/>
+    </w:pPr>
+    <w:rPr>
+      <w:rFonts w:ascii="Liberation Sans" w:hAnsi="Liberation Sans" w:eastAsia="Noto Sans CJK SC" w:cs="Lohit Devanagari"/>
+      <w:sz w:val="28"/>
+      <w:szCs w:val="28"/>
+    </w:rPr>
   </w:style>
-  <w:style w:type="numbering" w:default="1" w:styleId="NoList">
-    <w:name w:val="No List"/>
-    <w:uiPriority w:val="99"/>
-    <w:semiHidden/>
-    <w:unhideWhenUsed/>
+  <w:style w:type="paragraph" w:styleId="TextBody">
+    <w:name w:val="Body Text"/>
+    <w:basedOn w:val="Normal"/>
+    <w:pPr>
+      <w:spacing w:lineRule="auto" w:line="276" w:before="0" w:after="140"/>
+    </w:pPr>
+    <w:rPr/>
+  </w:style>
+  <w:style w:type="paragraph" w:styleId="List">
+    <w:name w:val="List"/>
+    <w:basedOn w:val="TextBody"/>
+    <w:pPr/>
+    <w:rPr>
+      <w:rFonts w:cs="Lohit Devanagari"/>
+    </w:rPr>
+  </w:style>
+  <w:style w:type="paragraph" w:styleId="Caption">
+    <w:name w:val="Caption"/>
+    <w:basedOn w:val="Normal"/>
+    <w:qFormat/>
+    <w:pPr>
+      <w:suppressLineNumbers/>
+      <w:spacing w:before="120" w:after="120"/>
+    </w:pPr>
+    <w:rPr>
+      <w:rFonts w:cs="Lohit Devanagari"/>
+      <w:i/>
+      <w:iCs/>
+      <w:sz w:val="24"/>
+      <w:szCs w:val="24"/>
+    </w:rPr>
+  </w:style>
+  <w:style w:type="paragraph" w:styleId="Index">
+    <w:name w:val="Index"/>
+    <w:basedOn w:val="Normal"/>
+    <w:qFormat/>
+    <w:pPr>
+      <w:suppressLineNumbers/>
+    </w:pPr>
+    <w:rPr>
+      <w:rFonts w:cs="Lohit Devanagari"/>
+    </w:rPr>
   </w:style>
   <w:style w:type="paragraph" w:styleId="Title">
     <w:name w:val="Title"/>
@@ -3832,7 +4103,7 @@
     <w:uiPriority w:val="10"/>
     <w:qFormat/>
     <w:pPr>
-      <w:keepNext/>
+      <w:keepNext w:val="true"/>
       <w:keepLines/>
       <w:spacing w:before="480" w:after="120"/>
     </w:pPr>
@@ -3849,106 +4120,37 @@
     <w:uiPriority w:val="11"/>
     <w:qFormat/>
     <w:pPr>
-      <w:keepNext/>
+      <w:keepNext w:val="true"/>
       <w:keepLines/>
       <w:spacing w:before="360" w:after="80"/>
     </w:pPr>
     <w:rPr>
-      <w:rFonts w:ascii="Georgia" w:eastAsia="Georgia" w:hAnsi="Georgia" w:cs="Georgia"/>
+      <w:rFonts w:ascii="Georgia" w:hAnsi="Georgia" w:eastAsia="Georgia" w:cs="Georgia"/>
       <w:i/>
       <w:color w:val="666666"/>
       <w:sz w:val="48"/>
       <w:szCs w:val="48"/>
     </w:rPr>
   </w:style>
-  <w:style w:type="table" w:customStyle="1" w:styleId="a">
-    <w:basedOn w:val="TableNormal"/>
+  <w:style w:type="numbering" w:styleId="NoList" w:default="1">
+    <w:name w:val="No List"/>
+    <w:uiPriority w:val="99"/>
+    <w:semiHidden/>
+    <w:unhideWhenUsed/>
+    <w:qFormat/>
+  </w:style>
+  <w:style w:type="table" w:default="1" w:styleId="TableNormal">
+    <w:name w:val="Normal Table"/>
+    <w:uiPriority w:val="99"/>
+    <w:semiHidden/>
+    <w:unhideWhenUsed/>
     <w:tblPr>
-      <w:tblStyleRowBandSize w:val="1"/>
-      <w:tblStyleColBandSize w:val="1"/>
+      <w:tblInd w:w="0" w:type="dxa"/>
       <w:tblCellMar>
-        <w:top w:w="100" w:type="dxa"/>
-        <w:left w:w="100" w:type="dxa"/>
-        <w:bottom w:w="100" w:type="dxa"/>
-        <w:right w:w="100" w:type="dxa"/>
-      </w:tblCellMar>
-    </w:tblPr>
-  </w:style>
-  <w:style w:type="table" w:customStyle="1" w:styleId="a0">
-    <w:basedOn w:val="TableNormal"/>
-    <w:tblPr>
-      <w:tblStyleRowBandSize w:val="1"/>
-      <w:tblStyleColBandSize w:val="1"/>
-      <w:tblCellMar>
-        <w:top w:w="100" w:type="dxa"/>
-        <w:left w:w="100" w:type="dxa"/>
-        <w:bottom w:w="100" w:type="dxa"/>
-        <w:right w:w="100" w:type="dxa"/>
-      </w:tblCellMar>
-    </w:tblPr>
-  </w:style>
-  <w:style w:type="table" w:customStyle="1" w:styleId="a1">
-    <w:basedOn w:val="TableNormal"/>
-    <w:tblPr>
-      <w:tblStyleRowBandSize w:val="1"/>
-      <w:tblStyleColBandSize w:val="1"/>
-      <w:tblCellMar>
-        <w:top w:w="100" w:type="dxa"/>
-        <w:left w:w="100" w:type="dxa"/>
-        <w:bottom w:w="100" w:type="dxa"/>
-        <w:right w:w="100" w:type="dxa"/>
-      </w:tblCellMar>
-    </w:tblPr>
-  </w:style>
-  <w:style w:type="table" w:customStyle="1" w:styleId="a2">
-    <w:basedOn w:val="TableNormal"/>
-    <w:tblPr>
-      <w:tblStyleRowBandSize w:val="1"/>
-      <w:tblStyleColBandSize w:val="1"/>
-      <w:tblCellMar>
-        <w:top w:w="100" w:type="dxa"/>
-        <w:left w:w="100" w:type="dxa"/>
-        <w:bottom w:w="100" w:type="dxa"/>
-        <w:right w:w="100" w:type="dxa"/>
-      </w:tblCellMar>
-    </w:tblPr>
-  </w:style>
-  <w:style w:type="table" w:customStyle="1" w:styleId="a3">
-    <w:basedOn w:val="TableNormal"/>
-    <w:tblPr>
-      <w:tblStyleRowBandSize w:val="1"/>
-      <w:tblStyleColBandSize w:val="1"/>
-      <w:tblCellMar>
-        <w:top w:w="100" w:type="dxa"/>
-        <w:left w:w="100" w:type="dxa"/>
-        <w:bottom w:w="100" w:type="dxa"/>
-        <w:right w:w="100" w:type="dxa"/>
-      </w:tblCellMar>
-    </w:tblPr>
-  </w:style>
-  <w:style w:type="table" w:customStyle="1" w:styleId="a4">
-    <w:basedOn w:val="TableNormal"/>
-    <w:tblPr>
-      <w:tblStyleRowBandSize w:val="1"/>
-      <w:tblStyleColBandSize w:val="1"/>
-      <w:tblCellMar>
-        <w:top w:w="100" w:type="dxa"/>
-        <w:left w:w="100" w:type="dxa"/>
-        <w:bottom w:w="100" w:type="dxa"/>
-        <w:right w:w="100" w:type="dxa"/>
-      </w:tblCellMar>
-    </w:tblPr>
-  </w:style>
-  <w:style w:type="table" w:customStyle="1" w:styleId="a5">
-    <w:basedOn w:val="TableNormal"/>
-    <w:tblPr>
-      <w:tblStyleRowBandSize w:val="1"/>
-      <w:tblStyleColBandSize w:val="1"/>
-      <w:tblCellMar>
-        <w:top w:w="100" w:type="dxa"/>
-        <w:left w:w="100" w:type="dxa"/>
-        <w:bottom w:w="100" w:type="dxa"/>
-        <w:right w:w="100" w:type="dxa"/>
+        <w:top w:w="0" w:type="dxa"/>
+        <w:left w:w="108" w:type="dxa"/>
+        <w:bottom w:w="0" w:type="dxa"/>
+        <w:right w:w="108" w:type="dxa"/>
       </w:tblCellMar>
     </w:tblPr>
   </w:style>

</xml_diff>